<commit_message>
Updated HomeStyle of documentation
</commit_message>
<xml_diff>
--- a/Samenwerkingscontract.docx
+++ b/Samenwerkingscontract.docx
@@ -2,6 +2,589 @@
 <file path=word/document.xml><?xml version="1.0" encoding="utf-8"?>
 <w:document xmlns:wpc="http://schemas.microsoft.com/office/word/2010/wordprocessingCanvas" xmlns:cx="http://schemas.microsoft.com/office/drawing/2014/chartex" xmlns:cx1="http://schemas.microsoft.com/office/drawing/2015/9/8/chartex" xmlns:cx2="http://schemas.microsoft.com/office/drawing/2015/10/21/chartex" xmlns:cx3="http://schemas.microsoft.com/office/drawing/2016/5/9/chartex" xmlns:cx4="http://schemas.microsoft.com/office/drawing/2016/5/10/chartex" xmlns:cx5="http://schemas.microsoft.com/office/drawing/2016/5/11/chartex" xmlns:cx6="http://schemas.microsoft.com/office/drawing/2016/5/12/chartex" xmlns:cx7="http://schemas.microsoft.com/office/drawing/2016/5/13/chartex" xmlns:cx8="http://schemas.microsoft.com/office/drawing/2016/5/14/chartex" xmlns:mc="http://schemas.openxmlformats.org/markup-compatibility/2006" xmlns:o="urn:schemas-microsoft-com:office:office" xmlns:r="http://schemas.openxmlformats.org/officeDocument/2006/relationships" xmlns:m="http://schemas.openxmlformats.org/officeDocument/2006/math" xmlns:v="urn:schemas-microsoft-com:vml" xmlns:wp14="http://schemas.microsoft.com/office/word/2010/wordprocessingDrawing" xmlns:wp="http://schemas.openxmlformats.org/drawingml/2006/wordprocessingDrawing" xmlns:w10="urn:schemas-microsoft-com:office:word" xmlns:w="http://schemas.openxmlformats.org/wordprocessingml/2006/main" xmlns:w14="http://schemas.microsoft.com/office/word/2010/wordml" xmlns:w15="http://schemas.microsoft.com/office/word/2012/wordml" xmlns:w16se="http://schemas.microsoft.com/office/word/2015/wordml/symex" xmlns:wpg="http://schemas.microsoft.com/office/word/2010/wordprocessingGroup" xmlns:wpi="http://schemas.microsoft.com/office/word/2010/wordprocessingInk" xmlns:wne="http://schemas.microsoft.com/office/word/2006/wordml" xmlns:wps="http://schemas.microsoft.com/office/word/2010/wordprocessingShape" mc:Ignorable="w14 w15 w16se wp14">
   <w:body>
+    <w:sdt>
+      <w:sdtPr>
+        <w:rPr>
+          <w:color w:val="4472C4" w:themeColor="accent1"/>
+        </w:rPr>
+        <w:id w:val="1729653878"/>
+        <w:docPartObj>
+          <w:docPartGallery w:val="Cover Pages"/>
+          <w:docPartUnique/>
+        </w:docPartObj>
+      </w:sdtPr>
+      <w:sdtEndPr>
+        <w:rPr>
+          <w:rFonts w:eastAsiaTheme="minorHAnsi"/>
+          <w:color w:val="auto"/>
+          <w:lang w:eastAsia="en-US"/>
+        </w:rPr>
+      </w:sdtEndPr>
+      <w:sdtContent>
+        <w:p>
+          <w:pPr>
+            <w:pStyle w:val="Geenafstand"/>
+            <w:spacing w:before="1540" w:after="240"/>
+            <w:jc w:val="center"/>
+            <w:rPr>
+              <w:color w:val="4472C4" w:themeColor="accent1"/>
+            </w:rPr>
+          </w:pPr>
+          <w:r>
+            <w:rPr>
+              <w:noProof/>
+              <w:color w:val="4472C4" w:themeColor="accent1"/>
+            </w:rPr>
+            <w:drawing>
+              <wp:inline distT="0" distB="0" distL="0" distR="0">
+                <wp:extent cx="1417320" cy="750898"/>
+                <wp:effectExtent l="0" t="0" r="0" b="0"/>
+                <wp:docPr id="143" name="Afbeelding143"/>
+                <wp:cNvGraphicFramePr>
+                  <a:graphicFrameLocks xmlns:a="http://schemas.openxmlformats.org/drawingml/2006/main" noChangeAspect="1"/>
+                </wp:cNvGraphicFramePr>
+                <a:graphic xmlns:a="http://schemas.openxmlformats.org/drawingml/2006/main">
+                  <a:graphicData uri="http://schemas.openxmlformats.org/drawingml/2006/picture">
+                    <pic:pic xmlns:pic="http://schemas.openxmlformats.org/drawingml/2006/picture">
+                      <pic:nvPicPr>
+                        <pic:cNvPr id="3" name="t55.png"/>
+                        <pic:cNvPicPr/>
+                      </pic:nvPicPr>
+                      <pic:blipFill>
+                        <a:blip r:embed="rId5" cstate="print">
+                          <a:duotone>
+                            <a:schemeClr val="accent1">
+                              <a:shade val="45000"/>
+                              <a:satMod val="135000"/>
+                            </a:schemeClr>
+                            <a:prstClr val="white"/>
+                          </a:duotone>
+                          <a:extLst>
+                            <a:ext uri="{28A0092B-C50C-407E-A947-70E740481C1C}">
+                              <a14:useLocalDpi xmlns:a14="http://schemas.microsoft.com/office/drawing/2010/main" val="0"/>
+                            </a:ext>
+                          </a:extLst>
+                        </a:blip>
+                        <a:stretch>
+                          <a:fillRect/>
+                        </a:stretch>
+                      </pic:blipFill>
+                      <pic:spPr>
+                        <a:xfrm>
+                          <a:off x="0" y="0"/>
+                          <a:ext cx="1417320" cy="750898"/>
+                        </a:xfrm>
+                        <a:prstGeom prst="rect">
+                          <a:avLst/>
+                        </a:prstGeom>
+                        <a:noFill/>
+                        <a:ln>
+                          <a:noFill/>
+                        </a:ln>
+                      </pic:spPr>
+                    </pic:pic>
+                  </a:graphicData>
+                </a:graphic>
+              </wp:inline>
+            </w:drawing>
+          </w:r>
+        </w:p>
+        <w:sdt>
+          <w:sdtPr>
+            <w:rPr>
+              <w:rFonts w:asciiTheme="majorHAnsi" w:eastAsiaTheme="majorEastAsia" w:hAnsiTheme="majorHAnsi" w:cstheme="majorBidi"/>
+              <w:caps/>
+              <w:color w:val="4472C4" w:themeColor="accent1"/>
+              <w:sz w:val="72"/>
+              <w:szCs w:val="72"/>
+            </w:rPr>
+            <w:alias w:val="Titel"/>
+            <w:tag w:val=""/>
+            <w:id w:val="1735040861"/>
+            <w:placeholder>
+              <w:docPart w:val="553282480559433E9383F85E8C9B64A2"/>
+            </w:placeholder>
+            <w:dataBinding w:prefixMappings="xmlns:ns0='http://purl.org/dc/elements/1.1/' xmlns:ns1='http://schemas.openxmlformats.org/package/2006/metadata/core-properties' " w:xpath="/ns1:coreProperties[1]/ns0:title[1]" w:storeItemID="{6C3C8BC8-F283-45AE-878A-BAB7291924A1}"/>
+            <w:text/>
+          </w:sdtPr>
+          <w:sdtEndPr>
+            <w:rPr>
+              <w:sz w:val="80"/>
+              <w:szCs w:val="80"/>
+            </w:rPr>
+          </w:sdtEndPr>
+          <w:sdtContent>
+            <w:p>
+              <w:pPr>
+                <w:pStyle w:val="Geenafstand"/>
+                <w:pBdr>
+                  <w:top w:val="single" w:sz="6" w:space="6" w:color="4472C4" w:themeColor="accent1"/>
+                  <w:bottom w:val="single" w:sz="6" w:space="6" w:color="4472C4" w:themeColor="accent1"/>
+                </w:pBdr>
+                <w:spacing w:after="240"/>
+                <w:jc w:val="center"/>
+                <w:rPr>
+                  <w:rFonts w:asciiTheme="majorHAnsi" w:eastAsiaTheme="majorEastAsia" w:hAnsiTheme="majorHAnsi" w:cstheme="majorBidi"/>
+                  <w:caps/>
+                  <w:color w:val="4472C4" w:themeColor="accent1"/>
+                  <w:sz w:val="80"/>
+                  <w:szCs w:val="80"/>
+                </w:rPr>
+              </w:pPr>
+              <w:r>
+                <w:rPr>
+                  <w:rFonts w:asciiTheme="majorHAnsi" w:eastAsiaTheme="majorEastAsia" w:hAnsiTheme="majorHAnsi" w:cstheme="majorBidi"/>
+                  <w:caps/>
+                  <w:color w:val="4472C4" w:themeColor="accent1"/>
+                  <w:sz w:val="72"/>
+                  <w:szCs w:val="72"/>
+                </w:rPr>
+                <w:t>FIFA Project</w:t>
+              </w:r>
+            </w:p>
+          </w:sdtContent>
+        </w:sdt>
+        <w:sdt>
+          <w:sdtPr>
+            <w:rPr>
+              <w:color w:val="4472C4" w:themeColor="accent1"/>
+              <w:sz w:val="28"/>
+              <w:szCs w:val="28"/>
+            </w:rPr>
+            <w:alias w:val="Ondertitel"/>
+            <w:tag w:val=""/>
+            <w:id w:val="328029620"/>
+            <w:placeholder>
+              <w:docPart w:val="F5B3BA674BFE49E680EC2EBC1D3C1E06"/>
+            </w:placeholder>
+            <w:dataBinding w:prefixMappings="xmlns:ns0='http://purl.org/dc/elements/1.1/' xmlns:ns1='http://schemas.openxmlformats.org/package/2006/metadata/core-properties' " w:xpath="/ns1:coreProperties[1]/ns0:subject[1]" w:storeItemID="{6C3C8BC8-F283-45AE-878A-BAB7291924A1}"/>
+            <w:text/>
+          </w:sdtPr>
+          <w:sdtContent>
+            <w:p>
+              <w:pPr>
+                <w:pStyle w:val="Geenafstand"/>
+                <w:jc w:val="center"/>
+                <w:rPr>
+                  <w:color w:val="4472C4" w:themeColor="accent1"/>
+                  <w:sz w:val="28"/>
+                  <w:szCs w:val="28"/>
+                </w:rPr>
+              </w:pPr>
+              <w:proofErr w:type="spellStart"/>
+              <w:r>
+                <w:rPr>
+                  <w:color w:val="4472C4" w:themeColor="accent1"/>
+                  <w:sz w:val="28"/>
+                  <w:szCs w:val="28"/>
+                </w:rPr>
+                <w:t>By</w:t>
+              </w:r>
+              <w:proofErr w:type="spellEnd"/>
+              <w:r>
+                <w:rPr>
+                  <w:color w:val="4472C4" w:themeColor="accent1"/>
+                  <w:sz w:val="28"/>
+                  <w:szCs w:val="28"/>
+                </w:rPr>
+                <w:t xml:space="preserve"> TYMR</w:t>
+              </w:r>
+            </w:p>
+          </w:sdtContent>
+        </w:sdt>
+        <w:p>
+          <w:pPr>
+            <w:pStyle w:val="Geenafstand"/>
+            <w:spacing w:before="480"/>
+            <w:jc w:val="center"/>
+            <w:rPr>
+              <w:color w:val="4472C4" w:themeColor="accent1"/>
+            </w:rPr>
+          </w:pPr>
+          <w:r>
+            <w:rPr>
+              <w:noProof/>
+              <w:color w:val="4472C4" w:themeColor="accent1"/>
+            </w:rPr>
+            <mc:AlternateContent>
+              <mc:Choice Requires="wps">
+                <w:drawing>
+                  <wp:anchor distT="0" distB="0" distL="114300" distR="114300" simplePos="0" relativeHeight="251659264" behindDoc="0" locked="0" layoutInCell="1" allowOverlap="1">
+                    <wp:simplePos x="0" y="0"/>
+                    <wp:positionH relativeFrom="margin">
+                      <wp:align>center</wp:align>
+                    </wp:positionH>
+                    <mc:AlternateContent>
+                      <mc:Choice Requires="wp14">
+                        <wp:positionV relativeFrom="page">
+                          <wp14:pctPosVOffset>85000</wp14:pctPosVOffset>
+                        </wp:positionV>
+                      </mc:Choice>
+                      <mc:Fallback>
+                        <wp:positionV relativeFrom="page">
+                          <wp:posOffset>9088120</wp:posOffset>
+                        </wp:positionV>
+                      </mc:Fallback>
+                    </mc:AlternateContent>
+                    <wp:extent cx="6553200" cy="557784"/>
+                    <wp:effectExtent l="0" t="0" r="0" b="12700"/>
+                    <wp:wrapNone/>
+                    <wp:docPr id="142" name="Tekstvak 142"/>
+                    <wp:cNvGraphicFramePr/>
+                    <a:graphic xmlns:a="http://schemas.openxmlformats.org/drawingml/2006/main">
+                      <a:graphicData uri="http://schemas.microsoft.com/office/word/2010/wordprocessingShape">
+                        <wps:wsp>
+                          <wps:cNvSpPr txBox="1"/>
+                          <wps:spPr>
+                            <a:xfrm>
+                              <a:off x="0" y="0"/>
+                              <a:ext cx="6553200" cy="557784"/>
+                            </a:xfrm>
+                            <a:prstGeom prst="rect">
+                              <a:avLst/>
+                            </a:prstGeom>
+                            <a:noFill/>
+                            <a:ln w="6350">
+                              <a:noFill/>
+                            </a:ln>
+                            <a:effectLst/>
+                          </wps:spPr>
+                          <wps:style>
+                            <a:lnRef idx="0">
+                              <a:schemeClr val="accent1"/>
+                            </a:lnRef>
+                            <a:fillRef idx="0">
+                              <a:schemeClr val="accent1"/>
+                            </a:fillRef>
+                            <a:effectRef idx="0">
+                              <a:schemeClr val="accent1"/>
+                            </a:effectRef>
+                            <a:fontRef idx="minor">
+                              <a:schemeClr val="dk1"/>
+                            </a:fontRef>
+                          </wps:style>
+                          <wps:txbx>
+                            <w:txbxContent>
+                              <w:sdt>
+                                <w:sdtPr>
+                                  <w:rPr>
+                                    <w:caps/>
+                                    <w:color w:val="4472C4" w:themeColor="accent1"/>
+                                    <w:sz w:val="28"/>
+                                    <w:szCs w:val="28"/>
+                                  </w:rPr>
+                                  <w:alias w:val="Datum"/>
+                                  <w:tag w:val=""/>
+                                  <w:id w:val="197127006"/>
+                                  <w:dataBinding w:prefixMappings="xmlns:ns0='http://schemas.microsoft.com/office/2006/coverPageProps' " w:xpath="/ns0:CoverPageProperties[1]/ns0:PublishDate[1]" w:storeItemID="{55AF091B-3C7A-41E3-B477-F2FDAA23CFDA}"/>
+                                  <w:date w:fullDate="2017-04-18T00:00:00Z">
+                                    <w:dateFormat w:val="d MMMM yyyy"/>
+                                    <w:lid w:val="nl-NL"/>
+                                    <w:storeMappedDataAs w:val="dateTime"/>
+                                    <w:calendar w:val="gregorian"/>
+                                  </w:date>
+                                </w:sdtPr>
+                                <w:sdtContent>
+                                  <w:p>
+                                    <w:pPr>
+                                      <w:pStyle w:val="Geenafstand"/>
+                                      <w:spacing w:after="40"/>
+                                      <w:jc w:val="center"/>
+                                      <w:rPr>
+                                        <w:caps/>
+                                        <w:color w:val="4472C4" w:themeColor="accent1"/>
+                                        <w:sz w:val="28"/>
+                                        <w:szCs w:val="28"/>
+                                      </w:rPr>
+                                    </w:pPr>
+                                    <w:r>
+                                      <w:rPr>
+                                        <w:caps/>
+                                        <w:color w:val="4472C4" w:themeColor="accent1"/>
+                                        <w:sz w:val="28"/>
+                                        <w:szCs w:val="28"/>
+                                      </w:rPr>
+                                      <w:t>18 april 2017</w:t>
+                                    </w:r>
+                                  </w:p>
+                                </w:sdtContent>
+                              </w:sdt>
+                              <w:p>
+                                <w:pPr>
+                                  <w:pStyle w:val="Geenafstand"/>
+                                  <w:jc w:val="center"/>
+                                  <w:rPr>
+                                    <w:color w:val="4472C4" w:themeColor="accent1"/>
+                                  </w:rPr>
+                                </w:pPr>
+                                <w:sdt>
+                                  <w:sdtPr>
+                                    <w:rPr>
+                                      <w:caps/>
+                                      <w:color w:val="4472C4" w:themeColor="accent1"/>
+                                    </w:rPr>
+                                    <w:alias w:val="Bedrijf"/>
+                                    <w:tag w:val=""/>
+                                    <w:id w:val="1390145197"/>
+                                    <w:dataBinding w:prefixMappings="xmlns:ns0='http://schemas.openxmlformats.org/officeDocument/2006/extended-properties' " w:xpath="/ns0:Properties[1]/ns0:Company[1]" w:storeItemID="{6668398D-A668-4E3E-A5EB-62B293D839F1}"/>
+                                    <w:text/>
+                                  </w:sdtPr>
+                                  <w:sdtContent>
+                                    <w:r>
+                                      <w:rPr>
+                                        <w:caps/>
+                                        <w:color w:val="4472C4" w:themeColor="accent1"/>
+                                      </w:rPr>
+                                      <w:t>TYMR</w:t>
+                                    </w:r>
+                                  </w:sdtContent>
+                                </w:sdt>
+                              </w:p>
+                              <w:p>
+                                <w:pPr>
+                                  <w:pStyle w:val="Geenafstand"/>
+                                  <w:jc w:val="center"/>
+                                  <w:rPr>
+                                    <w:color w:val="4472C4" w:themeColor="accent1"/>
+                                  </w:rPr>
+                                </w:pPr>
+                                <w:sdt>
+                                  <w:sdtPr>
+                                    <w:rPr>
+                                      <w:color w:val="4472C4" w:themeColor="accent1"/>
+                                    </w:rPr>
+                                    <w:alias w:val="Adres"/>
+                                    <w:tag w:val=""/>
+                                    <w:id w:val="-726379553"/>
+                                    <w:dataBinding w:prefixMappings="xmlns:ns0='http://schemas.microsoft.com/office/2006/coverPageProps' " w:xpath="/ns0:CoverPageProperties[1]/ns0:CompanyAddress[1]" w:storeItemID="{55AF091B-3C7A-41E3-B477-F2FDAA23CFDA}"/>
+                                    <w:text/>
+                                  </w:sdtPr>
+                                  <w:sdtContent>
+                                    <w:r>
+                                      <w:rPr>
+                                        <w:color w:val="4472C4" w:themeColor="accent1"/>
+                                      </w:rPr>
+                                      <w:t>Tomasz / Youssef / Remco / Max</w:t>
+                                    </w:r>
+                                  </w:sdtContent>
+                                </w:sdt>
+                              </w:p>
+                            </w:txbxContent>
+                          </wps:txbx>
+                          <wps:bodyPr rot="0" spcFirstLastPara="0" vertOverflow="overflow" horzOverflow="overflow" vert="horz" wrap="square" lIns="0" tIns="0" rIns="0" bIns="0" numCol="1" spcCol="0" rtlCol="0" fromWordArt="0" anchor="b" anchorCtr="0" forceAA="0" compatLnSpc="1">
+                            <a:prstTxWarp prst="textNoShape">
+                              <a:avLst/>
+                            </a:prstTxWarp>
+                            <a:spAutoFit/>
+                          </wps:bodyPr>
+                        </wps:wsp>
+                      </a:graphicData>
+                    </a:graphic>
+                    <wp14:sizeRelH relativeFrom="margin">
+                      <wp14:pctWidth>100000</wp14:pctWidth>
+                    </wp14:sizeRelH>
+                    <wp14:sizeRelV relativeFrom="margin">
+                      <wp14:pctHeight>0</wp14:pctHeight>
+                    </wp14:sizeRelV>
+                  </wp:anchor>
+                </w:drawing>
+              </mc:Choice>
+              <mc:Fallback>
+                <w:pict>
+                  <v:shapetype id="_x0000_t202" coordsize="21600,21600" o:spt="202" path="m,l,21600r21600,l21600,xe">
+                    <v:stroke joinstyle="miter"/>
+                    <v:path gradientshapeok="t" o:connecttype="rect"/>
+                  </v:shapetype>
+                  <v:shape id="Tekstvak 142" o:spid="_x0000_s1026" type="#_x0000_t202" style="position:absolute;left:0;text-align:left;margin-left:0;margin-top:0;width:516pt;height:43.9pt;z-index:251659264;visibility:visible;mso-wrap-style:square;mso-width-percent:1000;mso-height-percent:0;mso-top-percent:850;mso-wrap-distance-left:9pt;mso-wrap-distance-top:0;mso-wrap-distance-right:9pt;mso-wrap-distance-bottom:0;mso-position-horizontal:center;mso-position-horizontal-relative:margin;mso-position-vertical-relative:page;mso-width-percent:1000;mso-height-percent:0;mso-top-percent:850;mso-width-relative:margin;mso-height-relative:margin;v-text-anchor:bottom" o:gfxdata="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" filled="f" stroked="f" strokeweight=".5pt">
+                    <v:textbox style="mso-fit-shape-to-text:t" inset="0,0,0,0">
+                      <w:txbxContent>
+                        <w:sdt>
+                          <w:sdtPr>
+                            <w:rPr>
+                              <w:caps/>
+                              <w:color w:val="4472C4" w:themeColor="accent1"/>
+                              <w:sz w:val="28"/>
+                              <w:szCs w:val="28"/>
+                            </w:rPr>
+                            <w:alias w:val="Datum"/>
+                            <w:tag w:val=""/>
+                            <w:id w:val="197127006"/>
+                            <w:dataBinding w:prefixMappings="xmlns:ns0='http://schemas.microsoft.com/office/2006/coverPageProps' " w:xpath="/ns0:CoverPageProperties[1]/ns0:PublishDate[1]" w:storeItemID="{55AF091B-3C7A-41E3-B477-F2FDAA23CFDA}"/>
+                            <w:date w:fullDate="2017-04-18T00:00:00Z">
+                              <w:dateFormat w:val="d MMMM yyyy"/>
+                              <w:lid w:val="nl-NL"/>
+                              <w:storeMappedDataAs w:val="dateTime"/>
+                              <w:calendar w:val="gregorian"/>
+                            </w:date>
+                          </w:sdtPr>
+                          <w:sdtContent>
+                            <w:p>
+                              <w:pPr>
+                                <w:pStyle w:val="Geenafstand"/>
+                                <w:spacing w:after="40"/>
+                                <w:jc w:val="center"/>
+                                <w:rPr>
+                                  <w:caps/>
+                                  <w:color w:val="4472C4" w:themeColor="accent1"/>
+                                  <w:sz w:val="28"/>
+                                  <w:szCs w:val="28"/>
+                                </w:rPr>
+                              </w:pPr>
+                              <w:r>
+                                <w:rPr>
+                                  <w:caps/>
+                                  <w:color w:val="4472C4" w:themeColor="accent1"/>
+                                  <w:sz w:val="28"/>
+                                  <w:szCs w:val="28"/>
+                                </w:rPr>
+                                <w:t>18 april 2017</w:t>
+                              </w:r>
+                            </w:p>
+                          </w:sdtContent>
+                        </w:sdt>
+                        <w:p>
+                          <w:pPr>
+                            <w:pStyle w:val="Geenafstand"/>
+                            <w:jc w:val="center"/>
+                            <w:rPr>
+                              <w:color w:val="4472C4" w:themeColor="accent1"/>
+                            </w:rPr>
+                          </w:pPr>
+                          <w:sdt>
+                            <w:sdtPr>
+                              <w:rPr>
+                                <w:caps/>
+                                <w:color w:val="4472C4" w:themeColor="accent1"/>
+                              </w:rPr>
+                              <w:alias w:val="Bedrijf"/>
+                              <w:tag w:val=""/>
+                              <w:id w:val="1390145197"/>
+                              <w:dataBinding w:prefixMappings="xmlns:ns0='http://schemas.openxmlformats.org/officeDocument/2006/extended-properties' " w:xpath="/ns0:Properties[1]/ns0:Company[1]" w:storeItemID="{6668398D-A668-4E3E-A5EB-62B293D839F1}"/>
+                              <w:text/>
+                            </w:sdtPr>
+                            <w:sdtContent>
+                              <w:r>
+                                <w:rPr>
+                                  <w:caps/>
+                                  <w:color w:val="4472C4" w:themeColor="accent1"/>
+                                </w:rPr>
+                                <w:t>TYMR</w:t>
+                              </w:r>
+                            </w:sdtContent>
+                          </w:sdt>
+                        </w:p>
+                        <w:p>
+                          <w:pPr>
+                            <w:pStyle w:val="Geenafstand"/>
+                            <w:jc w:val="center"/>
+                            <w:rPr>
+                              <w:color w:val="4472C4" w:themeColor="accent1"/>
+                            </w:rPr>
+                          </w:pPr>
+                          <w:sdt>
+                            <w:sdtPr>
+                              <w:rPr>
+                                <w:color w:val="4472C4" w:themeColor="accent1"/>
+                              </w:rPr>
+                              <w:alias w:val="Adres"/>
+                              <w:tag w:val=""/>
+                              <w:id w:val="-726379553"/>
+                              <w:dataBinding w:prefixMappings="xmlns:ns0='http://schemas.microsoft.com/office/2006/coverPageProps' " w:xpath="/ns0:CoverPageProperties[1]/ns0:CompanyAddress[1]" w:storeItemID="{55AF091B-3C7A-41E3-B477-F2FDAA23CFDA}"/>
+                              <w:text/>
+                            </w:sdtPr>
+                            <w:sdtContent>
+                              <w:r>
+                                <w:rPr>
+                                  <w:color w:val="4472C4" w:themeColor="accent1"/>
+                                </w:rPr>
+                                <w:t>Tomasz / Youssef / Remco / Max</w:t>
+                              </w:r>
+                            </w:sdtContent>
+                          </w:sdt>
+                        </w:p>
+                      </w:txbxContent>
+                    </v:textbox>
+                    <w10:wrap anchorx="margin" anchory="page"/>
+                  </v:shape>
+                </w:pict>
+              </mc:Fallback>
+            </mc:AlternateContent>
+          </w:r>
+          <w:r>
+            <w:rPr>
+              <w:noProof/>
+              <w:color w:val="4472C4" w:themeColor="accent1"/>
+            </w:rPr>
+            <w:drawing>
+              <wp:inline distT="0" distB="0" distL="0" distR="0">
+                <wp:extent cx="758952" cy="478932"/>
+                <wp:effectExtent l="0" t="0" r="3175" b="0"/>
+                <wp:docPr id="144" name="Foto 144"/>
+                <wp:cNvGraphicFramePr>
+                  <a:graphicFrameLocks xmlns:a="http://schemas.openxmlformats.org/drawingml/2006/main" noChangeAspect="1"/>
+                </wp:cNvGraphicFramePr>
+                <a:graphic xmlns:a="http://schemas.openxmlformats.org/drawingml/2006/main">
+                  <a:graphicData uri="http://schemas.openxmlformats.org/drawingml/2006/picture">
+                    <pic:pic xmlns:pic="http://schemas.openxmlformats.org/drawingml/2006/picture">
+                      <pic:nvPicPr>
+                        <pic:cNvPr id="9" name="roco bottom.png"/>
+                        <pic:cNvPicPr/>
+                      </pic:nvPicPr>
+                      <pic:blipFill>
+                        <a:blip r:embed="rId6" cstate="print">
+                          <a:duotone>
+                            <a:schemeClr val="accent1">
+                              <a:shade val="45000"/>
+                              <a:satMod val="135000"/>
+                            </a:schemeClr>
+                            <a:prstClr val="white"/>
+                          </a:duotone>
+                          <a:extLst>
+                            <a:ext uri="{28A0092B-C50C-407E-A947-70E740481C1C}">
+                              <a14:useLocalDpi xmlns:a14="http://schemas.microsoft.com/office/drawing/2010/main" val="0"/>
+                            </a:ext>
+                          </a:extLst>
+                        </a:blip>
+                        <a:stretch>
+                          <a:fillRect/>
+                        </a:stretch>
+                      </pic:blipFill>
+                      <pic:spPr>
+                        <a:xfrm>
+                          <a:off x="0" y="0"/>
+                          <a:ext cx="758952" cy="478932"/>
+                        </a:xfrm>
+                        <a:prstGeom prst="rect">
+                          <a:avLst/>
+                        </a:prstGeom>
+                      </pic:spPr>
+                    </pic:pic>
+                  </a:graphicData>
+                </a:graphic>
+              </wp:inline>
+            </w:drawing>
+          </w:r>
+        </w:p>
+        <w:p/>
+      </w:sdtContent>
+    </w:sdt>
+    <w:p/>
+    <w:p/>
+    <w:p/>
+    <w:p/>
+    <w:p/>
+    <w:p/>
+    <w:p/>
+    <w:p/>
+    <w:p/>
+    <w:p/>
+    <w:p/>
+    <w:p/>
+    <w:p/>
+    <w:p/>
+    <w:p/>
+    <w:p/>
+    <w:p/>
     <w:tbl>
       <w:tblPr>
         <w:tblW w:w="10008" w:type="dxa"/>
@@ -55,16 +638,8 @@
                 <w:sz w:val="28"/>
                 <w:szCs w:val="28"/>
               </w:rPr>
-              <w:t xml:space="preserve">Bijlage bij: </w:t>
-            </w:r>
-            <w:r>
-              <w:rPr>
-                <w:rFonts w:ascii="Arial" w:hAnsi="Arial" w:cs="Arial"/>
-                <w:b/>
-                <w:sz w:val="28"/>
-                <w:szCs w:val="28"/>
-              </w:rPr>
-              <w:t xml:space="preserve">Project </w:t>
+              <w:lastRenderedPageBreak/>
+              <w:t xml:space="preserve">Bijlage bij: Project </w:t>
             </w:r>
             <w:proofErr w:type="spellStart"/>
             <w:r>
@@ -198,68 +773,34 @@
                 <w:b/>
                 <w:sz w:val="32"/>
               </w:rPr>
-              <w:t>Groepsleider</w:t>
-            </w:r>
-            <w:r>
+              <w:t>Groepsleider: Tomasz</w:t>
+            </w:r>
+          </w:p>
+          <w:p>
+            <w:pPr>
               <w:rPr>
                 <w:rFonts w:ascii="Arial" w:hAnsi="Arial"/>
                 <w:b/>
                 <w:sz w:val="32"/>
               </w:rPr>
-              <w:t xml:space="preserve">: </w:t>
-            </w:r>
+            </w:pPr>
             <w:r>
               <w:rPr>
                 <w:rFonts w:ascii="Arial" w:hAnsi="Arial"/>
                 <w:b/>
                 <w:sz w:val="32"/>
               </w:rPr>
-              <w:t>Tomasz</w:t>
-            </w:r>
-          </w:p>
-          <w:p>
-            <w:pPr>
+              <w:t>Projectbegeleider: Bart</w:t>
+            </w:r>
+          </w:p>
+          <w:p>
+            <w:r>
               <w:rPr>
                 <w:rFonts w:ascii="Arial" w:hAnsi="Arial"/>
                 <w:b/>
                 <w:sz w:val="32"/>
               </w:rPr>
-            </w:pPr>
-            <w:r>
-              <w:rPr>
-                <w:rFonts w:ascii="Arial" w:hAnsi="Arial"/>
-                <w:b/>
-                <w:sz w:val="32"/>
-              </w:rPr>
-              <w:t xml:space="preserve">Projectbegeleider: </w:t>
-            </w:r>
-            <w:r>
-              <w:rPr>
-                <w:rFonts w:ascii="Arial" w:hAnsi="Arial"/>
-                <w:b/>
-                <w:sz w:val="32"/>
-              </w:rPr>
-              <w:t>Bart</w:t>
-            </w:r>
-          </w:p>
-          <w:p>
-            <w:r>
-              <w:rPr>
-                <w:rFonts w:ascii="Arial" w:hAnsi="Arial"/>
-                <w:b/>
-                <w:sz w:val="32"/>
-              </w:rPr>
-              <w:t>Opdrachtgev</w:t>
-            </w:r>
-            <w:bookmarkStart w:id="2" w:name="_GoBack"/>
-            <w:bookmarkEnd w:id="2"/>
-            <w:r>
-              <w:rPr>
-                <w:rFonts w:ascii="Arial" w:hAnsi="Arial"/>
-                <w:b/>
-                <w:sz w:val="32"/>
-              </w:rPr>
-              <w:t>er: Elton</w:t>
+              <w:t>Opdrachtgever: Elton</w:t>
             </w:r>
           </w:p>
         </w:tc>
@@ -347,16 +888,7 @@
                 <w:sz w:val="24"/>
                 <w:szCs w:val="24"/>
               </w:rPr>
-              <w:t xml:space="preserve">        </w:t>
-            </w:r>
-            <w:r>
-              <w:rPr>
-                <w:rFonts w:ascii="Arial" w:hAnsi="Arial"/>
-                <w:b/>
-                <w:sz w:val="24"/>
-                <w:szCs w:val="24"/>
-              </w:rPr>
-              <w:t xml:space="preserve">   </w:t>
+              <w:t xml:space="preserve">           </w:t>
             </w:r>
             <w:r>
               <w:rPr>
@@ -445,21 +977,7 @@
                 <w:sz w:val="24"/>
                 <w:szCs w:val="24"/>
               </w:rPr>
-              <w:t>Zorg ervoor dat je altijd toegang hebt tot de bestanden (</w:t>
-            </w:r>
-            <w:r>
-              <w:rPr>
-                <w:sz w:val="24"/>
-                <w:szCs w:val="24"/>
-              </w:rPr>
-              <w:t>GitHub</w:t>
-            </w:r>
-            <w:r>
-              <w:rPr>
-                <w:sz w:val="24"/>
-                <w:szCs w:val="24"/>
-              </w:rPr>
-              <w:t>).</w:t>
+              <w:t>Zorg ervoor dat je altijd toegang hebt tot de bestanden (GitHub).</w:t>
             </w:r>
           </w:p>
           <w:p>
@@ -555,21 +1073,55 @@
                 <w:sz w:val="24"/>
                 <w:szCs w:val="24"/>
               </w:rPr>
-              <w:t xml:space="preserve">Zo min </w:t>
-            </w:r>
-            <w:r>
-              <w:rPr>
-                <w:sz w:val="24"/>
-                <w:szCs w:val="24"/>
-              </w:rPr>
-              <w:t>mogelijk comments/</w:t>
-            </w:r>
-            <w:r>
-              <w:rPr>
-                <w:sz w:val="24"/>
-                <w:szCs w:val="24"/>
-              </w:rPr>
-              <w:t>bestanden verwijderen. Inplaats van dit zet de oude versie/code in de comments en de nieuwe dingen als nieuwere versie opslaan.</w:t>
+              <w:t xml:space="preserve">Zo min mogelijk </w:t>
+            </w:r>
+            <w:proofErr w:type="spellStart"/>
+            <w:r>
+              <w:rPr>
+                <w:sz w:val="24"/>
+                <w:szCs w:val="24"/>
+              </w:rPr>
+              <w:t>comments</w:t>
+            </w:r>
+            <w:proofErr w:type="spellEnd"/>
+            <w:r>
+              <w:rPr>
+                <w:sz w:val="24"/>
+                <w:szCs w:val="24"/>
+              </w:rPr>
+              <w:t xml:space="preserve">/bestanden verwijderen. </w:t>
+            </w:r>
+            <w:proofErr w:type="spellStart"/>
+            <w:r>
+              <w:rPr>
+                <w:sz w:val="24"/>
+                <w:szCs w:val="24"/>
+              </w:rPr>
+              <w:t>Inplaats</w:t>
+            </w:r>
+            <w:proofErr w:type="spellEnd"/>
+            <w:r>
+              <w:rPr>
+                <w:sz w:val="24"/>
+                <w:szCs w:val="24"/>
+              </w:rPr>
+              <w:t xml:space="preserve"> van dit zet de oude versie/code in de </w:t>
+            </w:r>
+            <w:proofErr w:type="spellStart"/>
+            <w:r>
+              <w:rPr>
+                <w:sz w:val="24"/>
+                <w:szCs w:val="24"/>
+              </w:rPr>
+              <w:t>comments</w:t>
+            </w:r>
+            <w:proofErr w:type="spellEnd"/>
+            <w:r>
+              <w:rPr>
+                <w:sz w:val="24"/>
+                <w:szCs w:val="24"/>
+              </w:rPr>
+              <w:t xml:space="preserve"> en de nieuwe dingen als nieuwere versie opslaan.</w:t>
             </w:r>
           </w:p>
           <w:p>
@@ -620,67 +1172,71 @@
             </w:tcMar>
           </w:tcPr>
           <w:p>
-            <w:r>
+            <w:pPr>
               <w:rPr>
                 <w:rFonts w:ascii="Arial" w:hAnsi="Arial"/>
                 <w:b/>
                 <w:sz w:val="32"/>
               </w:rPr>
-              <w:lastRenderedPageBreak/>
-              <w:t xml:space="preserve">Ondertekening </w:t>
-            </w:r>
-            <w:proofErr w:type="spellStart"/>
-            <w:r>
+            </w:pPr>
+          </w:p>
+          <w:p>
+            <w:pPr>
               <w:rPr>
                 <w:rFonts w:ascii="Arial" w:hAnsi="Arial"/>
                 <w:b/>
                 <w:sz w:val="32"/>
               </w:rPr>
-              <w:t>projectgroepleden</w:t>
-            </w:r>
-            <w:proofErr w:type="spellEnd"/>
-            <w:r>
+            </w:pPr>
+          </w:p>
+          <w:p>
+            <w:pPr>
               <w:rPr>
                 <w:rFonts w:ascii="Arial" w:hAnsi="Arial"/>
                 <w:b/>
                 <w:sz w:val="32"/>
               </w:rPr>
-              <w:t>:</w:t>
-            </w:r>
-          </w:p>
-          <w:p>
+            </w:pPr>
+          </w:p>
+          <w:p>
+            <w:bookmarkStart w:id="2" w:name="_GoBack"/>
+            <w:bookmarkEnd w:id="2"/>
             <w:r>
               <w:rPr>
                 <w:rFonts w:ascii="Arial" w:hAnsi="Arial"/>
                 <w:b/>
                 <w:sz w:val="32"/>
               </w:rPr>
-              <w:t>Tomasz</w:t>
-            </w:r>
+              <w:lastRenderedPageBreak/>
+              <w:t xml:space="preserve">Ondertekening </w:t>
+            </w:r>
+            <w:proofErr w:type="spellStart"/>
             <w:r>
               <w:rPr>
                 <w:rFonts w:ascii="Arial" w:hAnsi="Arial"/>
                 <w:b/>
                 <w:sz w:val="32"/>
               </w:rPr>
-              <w:t>:</w:t>
-            </w:r>
-          </w:p>
-          <w:p>
-            <w:pPr>
+              <w:t>projectgroepleden</w:t>
+            </w:r>
+            <w:proofErr w:type="spellEnd"/>
+            <w:r>
               <w:rPr>
                 <w:rFonts w:ascii="Arial" w:hAnsi="Arial"/>
                 <w:b/>
                 <w:sz w:val="32"/>
               </w:rPr>
-            </w:pPr>
+              <w:t>:</w:t>
+            </w:r>
+          </w:p>
+          <w:p>
             <w:r>
               <w:rPr>
                 <w:rFonts w:ascii="Arial" w:hAnsi="Arial"/>
                 <w:b/>
                 <w:sz w:val="32"/>
               </w:rPr>
-              <w:t>Youssef:</w:t>
+              <w:t>Tomasz:</w:t>
             </w:r>
           </w:p>
           <w:p>
@@ -697,15 +1253,24 @@
                 <w:b/>
                 <w:sz w:val="32"/>
               </w:rPr>
-              <w:t>Remco</w:t>
-            </w:r>
-            <w:r>
+              <w:t>Youssef:</w:t>
+            </w:r>
+          </w:p>
+          <w:p>
+            <w:pPr>
               <w:rPr>
                 <w:rFonts w:ascii="Arial" w:hAnsi="Arial"/>
                 <w:b/>
                 <w:sz w:val="32"/>
               </w:rPr>
-              <w:t>:</w:t>
+            </w:pPr>
+            <w:r>
+              <w:rPr>
+                <w:rFonts w:ascii="Arial" w:hAnsi="Arial"/>
+                <w:b/>
+                <w:sz w:val="32"/>
+              </w:rPr>
+              <w:t>Remco:</w:t>
             </w:r>
           </w:p>
           <w:p>
@@ -754,6 +1319,7 @@
                 <w:b/>
                 <w:sz w:val="32"/>
               </w:rPr>
+              <w:lastRenderedPageBreak/>
               <w:t>Aldus, opgemaakt te Breda,</w:t>
             </w:r>
           </w:p>
@@ -764,43 +1330,21 @@
                 <w:b/>
                 <w:sz w:val="32"/>
               </w:rPr>
-              <w:t>Datum: 18</w:t>
-            </w:r>
-            <w:r>
-              <w:rPr>
-                <w:rFonts w:ascii="Arial" w:hAnsi="Arial"/>
-                <w:b/>
-                <w:sz w:val="32"/>
-              </w:rPr>
-              <w:t xml:space="preserve"> </w:t>
-            </w:r>
-            <w:r>
-              <w:rPr>
-                <w:rFonts w:ascii="Arial" w:hAnsi="Arial"/>
-                <w:b/>
-                <w:sz w:val="32"/>
-              </w:rPr>
-              <w:t>April</w:t>
-            </w:r>
-            <w:r>
-              <w:rPr>
-                <w:rFonts w:ascii="Arial" w:hAnsi="Arial"/>
-                <w:b/>
-                <w:sz w:val="32"/>
-              </w:rPr>
-              <w:t xml:space="preserve"> 2017</w:t>
+              <w:t>Datum: 18 April 2017</w:t>
             </w:r>
           </w:p>
         </w:tc>
       </w:tr>
     </w:tbl>
     <w:p/>
+    <w:p/>
     <w:sectPr>
       <w:pgSz w:w="11906" w:h="16838"/>
-      <w:pgMar w:top="1417" w:right="1417" w:bottom="1417" w:left="1417" w:header="0" w:footer="0" w:gutter="0"/>
+      <w:pgMar w:top="1417" w:right="1417" w:bottom="1417" w:left="1417" w:header="708" w:footer="708" w:gutter="0"/>
+      <w:pgNumType w:start="0"/>
       <w:cols w:space="708"/>
-      <w:formProt w:val="0"/>
-      <w:docGrid w:linePitch="360" w:charSpace="-2049"/>
+      <w:titlePg/>
+      <w:docGrid w:linePitch="360"/>
     </w:sectPr>
   </w:body>
 </w:document>
@@ -817,7 +1361,11 @@
         <w:lang w:val="nl-NL" w:eastAsia="en-US" w:bidi="ar-SA"/>
       </w:rPr>
     </w:rPrDefault>
-    <w:pPrDefault/>
+    <w:pPrDefault>
+      <w:pPr>
+        <w:spacing w:after="160" w:line="259" w:lineRule="auto"/>
+      </w:pPr>
+    </w:pPrDefault>
   </w:docDefaults>
   <w:latentStyles w:defLockedState="0" w:defUIPriority="99" w:defSemiHidden="0" w:defUnhideWhenUsed="0" w:defQFormat="0" w:count="374">
     <w:lsdException w:name="Normal" w:uiPriority="0" w:qFormat="1"/>
@@ -925,6 +1473,7 @@
     <w:lsdException w:name="HTML Sample" w:semiHidden="1" w:unhideWhenUsed="1"/>
     <w:lsdException w:name="HTML Typewriter" w:semiHidden="1" w:unhideWhenUsed="1"/>
     <w:lsdException w:name="HTML Variable" w:semiHidden="1" w:unhideWhenUsed="1"/>
+    <w:lsdException w:name="Normal Table" w:semiHidden="1" w:unhideWhenUsed="1"/>
     <w:lsdException w:name="annotation subject" w:semiHidden="1" w:unhideWhenUsed="1"/>
     <w:lsdException w:name="No List" w:semiHidden="1" w:unhideWhenUsed="1"/>
     <w:lsdException w:name="Outline List 1" w:semiHidden="1" w:unhideWhenUsed="1"/>
@@ -969,6 +1518,7 @@
     <w:lsdException w:name="Table Professional" w:semiHidden="1" w:unhideWhenUsed="1"/>
     <w:lsdException w:name="Table Subtle 1" w:semiHidden="1" w:unhideWhenUsed="1"/>
     <w:lsdException w:name="Table Subtle 2" w:semiHidden="1" w:unhideWhenUsed="1"/>
+    <w:lsdException w:name="Table Web 1" w:semiHidden="1" w:unhideWhenUsed="1"/>
     <w:lsdException w:name="Table Web 2" w:semiHidden="1" w:unhideWhenUsed="1"/>
     <w:lsdException w:name="Table Web 3" w:semiHidden="1" w:unhideWhenUsed="1"/>
     <w:lsdException w:name="Balloon Text" w:semiHidden="1" w:unhideWhenUsed="1"/>
@@ -1196,17 +1746,13 @@
   <w:style w:type="paragraph" w:default="1" w:styleId="Standaard">
     <w:name w:val="Normal"/>
     <w:qFormat/>
-    <w:rsid w:val="005E0990"/>
-    <w:pPr>
-      <w:spacing w:after="200" w:line="276" w:lineRule="auto"/>
-    </w:pPr>
   </w:style>
   <w:style w:type="paragraph" w:styleId="Kop1">
     <w:name w:val="heading 1"/>
     <w:basedOn w:val="Standaard"/>
     <w:link w:val="Kop1Char"/>
     <w:qFormat/>
-    <w:rsid w:val="005E0990"/>
+    <w:rsid w:val="00E72A38"/>
     <w:pPr>
       <w:keepNext/>
       <w:spacing w:after="0" w:line="240" w:lineRule="auto"/>
@@ -1216,7 +1762,7 @@
       <w:rFonts w:ascii="Arial" w:eastAsia="Times New Roman" w:hAnsi="Arial" w:cs="Arial"/>
       <w:b/>
       <w:bCs/>
-      <w:color w:val="5B9BD5" w:themeColor="accent1"/>
+      <w:color w:val="4472C4" w:themeColor="accent1"/>
       <w:sz w:val="36"/>
       <w:lang w:val="en-US" w:eastAsia="hu-HU"/>
     </w:rPr>
@@ -1248,178 +1794,633 @@
     <w:semiHidden/>
     <w:unhideWhenUsed/>
   </w:style>
+  <w:style w:type="paragraph" w:styleId="Geenafstand">
+    <w:name w:val="No Spacing"/>
+    <w:link w:val="GeenafstandChar"/>
+    <w:uiPriority w:val="1"/>
+    <w:qFormat/>
+    <w:rsid w:val="00520DFC"/>
+    <w:pPr>
+      <w:spacing w:after="0" w:line="240" w:lineRule="auto"/>
+    </w:pPr>
+    <w:rPr>
+      <w:rFonts w:eastAsiaTheme="minorEastAsia"/>
+      <w:lang w:eastAsia="nl-NL"/>
+    </w:rPr>
+  </w:style>
+  <w:style w:type="character" w:customStyle="1" w:styleId="GeenafstandChar">
+    <w:name w:val="Geen afstand Char"/>
+    <w:basedOn w:val="Standaardalinea-lettertype"/>
+    <w:link w:val="Geenafstand"/>
+    <w:uiPriority w:val="1"/>
+    <w:rsid w:val="00520DFC"/>
+    <w:rPr>
+      <w:rFonts w:eastAsiaTheme="minorEastAsia"/>
+      <w:lang w:eastAsia="nl-NL"/>
+    </w:rPr>
+  </w:style>
   <w:style w:type="character" w:customStyle="1" w:styleId="Kop1Char">
     <w:name w:val="Kop 1 Char"/>
     <w:basedOn w:val="Standaardalinea-lettertype"/>
     <w:link w:val="Kop1"/>
     <w:qFormat/>
-    <w:rsid w:val="005E0990"/>
+    <w:rsid w:val="00E72A38"/>
     <w:rPr>
       <w:rFonts w:ascii="Arial" w:eastAsia="Times New Roman" w:hAnsi="Arial" w:cs="Arial"/>
       <w:b/>
       <w:bCs/>
-      <w:color w:val="5B9BD5" w:themeColor="accent1"/>
+      <w:color w:val="4472C4" w:themeColor="accent1"/>
       <w:sz w:val="36"/>
       <w:lang w:val="en-US" w:eastAsia="hu-HU"/>
     </w:rPr>
   </w:style>
-  <w:style w:type="character" w:customStyle="1" w:styleId="Bullets">
-    <w:name w:val="Bullets"/>
+</w:styles>
+</file>
+
+<file path=word/glossary/document.xml><?xml version="1.0" encoding="utf-8"?>
+<w:glossaryDocument xmlns:wpc="http://schemas.microsoft.com/office/word/2010/wordprocessingCanvas" xmlns:cx="http://schemas.microsoft.com/office/drawing/2014/chartex" xmlns:cx1="http://schemas.microsoft.com/office/drawing/2015/9/8/chartex" xmlns:cx2="http://schemas.microsoft.com/office/drawing/2015/10/21/chartex" xmlns:cx3="http://schemas.microsoft.com/office/drawing/2016/5/9/chartex" xmlns:cx4="http://schemas.microsoft.com/office/drawing/2016/5/10/chartex" xmlns:cx5="http://schemas.microsoft.com/office/drawing/2016/5/11/chartex" xmlns:cx6="http://schemas.microsoft.com/office/drawing/2016/5/12/chartex" xmlns:cx7="http://schemas.microsoft.com/office/drawing/2016/5/13/chartex" xmlns:cx8="http://schemas.microsoft.com/office/drawing/2016/5/14/chartex" xmlns:mc="http://schemas.openxmlformats.org/markup-compatibility/2006" xmlns:o="urn:schemas-microsoft-com:office:office" xmlns:r="http://schemas.openxmlformats.org/officeDocument/2006/relationships" xmlns:m="http://schemas.openxmlformats.org/officeDocument/2006/math" xmlns:v="urn:schemas-microsoft-com:vml" xmlns:wp14="http://schemas.microsoft.com/office/word/2010/wordprocessingDrawing" xmlns:wp="http://schemas.openxmlformats.org/drawingml/2006/wordprocessingDrawing" xmlns:w10="urn:schemas-microsoft-com:office:word" xmlns:w="http://schemas.openxmlformats.org/wordprocessingml/2006/main" xmlns:w14="http://schemas.microsoft.com/office/word/2010/wordml" xmlns:w15="http://schemas.microsoft.com/office/word/2012/wordml" xmlns:w16se="http://schemas.microsoft.com/office/word/2015/wordml/symex" xmlns:wpg="http://schemas.microsoft.com/office/word/2010/wordprocessingGroup" xmlns:wpi="http://schemas.microsoft.com/office/word/2010/wordprocessingInk" xmlns:wne="http://schemas.microsoft.com/office/word/2006/wordml" xmlns:wps="http://schemas.microsoft.com/office/word/2010/wordprocessingShape" mc:Ignorable="w14 w15 w16se wp14">
+  <w:docParts>
+    <w:docPart>
+      <w:docPartPr>
+        <w:name w:val="553282480559433E9383F85E8C9B64A2"/>
+        <w:category>
+          <w:name w:val="Algemeen"/>
+          <w:gallery w:val="placeholder"/>
+        </w:category>
+        <w:types>
+          <w:type w:val="bbPlcHdr"/>
+        </w:types>
+        <w:behaviors>
+          <w:behavior w:val="content"/>
+        </w:behaviors>
+        <w:guid w:val="{F82AC08C-3274-4438-9067-3514C4838335}"/>
+      </w:docPartPr>
+      <w:docPartBody>
+        <w:p>
+          <w:pPr>
+            <w:pStyle w:val="553282480559433E9383F85E8C9B64A2"/>
+          </w:pPr>
+          <w:r>
+            <w:rPr>
+              <w:rFonts w:asciiTheme="majorHAnsi" w:eastAsiaTheme="majorEastAsia" w:hAnsiTheme="majorHAnsi" w:cstheme="majorBidi"/>
+              <w:caps/>
+              <w:color w:val="4472C4" w:themeColor="accent1"/>
+              <w:sz w:val="80"/>
+              <w:szCs w:val="80"/>
+            </w:rPr>
+            <w:t>[Titel van document]</w:t>
+          </w:r>
+        </w:p>
+      </w:docPartBody>
+    </w:docPart>
+    <w:docPart>
+      <w:docPartPr>
+        <w:name w:val="F5B3BA674BFE49E680EC2EBC1D3C1E06"/>
+        <w:category>
+          <w:name w:val="Algemeen"/>
+          <w:gallery w:val="placeholder"/>
+        </w:category>
+        <w:types>
+          <w:type w:val="bbPlcHdr"/>
+        </w:types>
+        <w:behaviors>
+          <w:behavior w:val="content"/>
+        </w:behaviors>
+        <w:guid w:val="{DB7AE7D9-FE69-49CE-9A99-2204A8852AE3}"/>
+      </w:docPartPr>
+      <w:docPartBody>
+        <w:p>
+          <w:pPr>
+            <w:pStyle w:val="F5B3BA674BFE49E680EC2EBC1D3C1E06"/>
+          </w:pPr>
+          <w:r>
+            <w:rPr>
+              <w:color w:val="4472C4" w:themeColor="accent1"/>
+              <w:sz w:val="28"/>
+              <w:szCs w:val="28"/>
+            </w:rPr>
+            <w:t>[Ondertitel van document]</w:t>
+          </w:r>
+        </w:p>
+      </w:docPartBody>
+    </w:docPart>
+  </w:docParts>
+</w:glossaryDocument>
+</file>
+
+<file path=word/glossary/fontTable.xml><?xml version="1.0" encoding="utf-8"?>
+<w:fonts xmlns:mc="http://schemas.openxmlformats.org/markup-compatibility/2006" xmlns:r="http://schemas.openxmlformats.org/officeDocument/2006/relationships" xmlns:w="http://schemas.openxmlformats.org/wordprocessingml/2006/main" xmlns:w14="http://schemas.microsoft.com/office/word/2010/wordml" xmlns:w15="http://schemas.microsoft.com/office/word/2012/wordml" xmlns:w16se="http://schemas.microsoft.com/office/word/2015/wordml/symex" mc:Ignorable="w14 w15 w16se">
+  <w:font w:name="Calibri">
+    <w:panose1 w:val="020F0502020204030204"/>
+    <w:charset w:val="00"/>
+    <w:family w:val="swiss"/>
+    <w:pitch w:val="variable"/>
+    <w:sig w:usb0="E0002AFF" w:usb1="C000247B" w:usb2="00000009" w:usb3="00000000" w:csb0="000001FF" w:csb1="00000000"/>
+  </w:font>
+  <w:font w:name="Times New Roman">
+    <w:panose1 w:val="02020603050405020304"/>
+    <w:charset w:val="00"/>
+    <w:family w:val="roman"/>
+    <w:pitch w:val="variable"/>
+    <w:sig w:usb0="E0002EFF" w:usb1="C000785B" w:usb2="00000009" w:usb3="00000000" w:csb0="000001FF" w:csb1="00000000"/>
+  </w:font>
+  <w:font w:name="Arial">
+    <w:panose1 w:val="020B0604020202020204"/>
+    <w:charset w:val="00"/>
+    <w:family w:val="swiss"/>
+    <w:pitch w:val="variable"/>
+    <w:sig w:usb0="E0002EFF" w:usb1="C0007843" w:usb2="00000009" w:usb3="00000000" w:csb0="000001FF" w:csb1="00000000"/>
+  </w:font>
+  <w:font w:name="Calibri Light">
+    <w:panose1 w:val="020F0302020204030204"/>
+    <w:charset w:val="00"/>
+    <w:family w:val="swiss"/>
+    <w:pitch w:val="variable"/>
+    <w:sig w:usb0="E0002AFF" w:usb1="C000247B" w:usb2="00000009" w:usb3="00000000" w:csb0="000001FF" w:csb1="00000000"/>
+  </w:font>
+</w:fonts>
+</file>
+
+<file path=word/glossary/settings.xml><?xml version="1.0" encoding="utf-8"?>
+<w:settings xmlns:mc="http://schemas.openxmlformats.org/markup-compatibility/2006" xmlns:o="urn:schemas-microsoft-com:office:office" xmlns:r="http://schemas.openxmlformats.org/officeDocument/2006/relationships" xmlns:m="http://schemas.openxmlformats.org/officeDocument/2006/math" xmlns:v="urn:schemas-microsoft-com:vml" xmlns:w10="urn:schemas-microsoft-com:office:word" xmlns:w="http://schemas.openxmlformats.org/wordprocessingml/2006/main" xmlns:w14="http://schemas.microsoft.com/office/word/2010/wordml" xmlns:w15="http://schemas.microsoft.com/office/word/2012/wordml" xmlns:w16se="http://schemas.microsoft.com/office/word/2015/wordml/symex" xmlns:sl="http://schemas.openxmlformats.org/schemaLibrary/2006/main" mc:Ignorable="w14 w15 w16se">
+  <w:view w:val="normal"/>
+  <w:defaultTabStop w:val="708"/>
+  <w:hyphenationZone w:val="425"/>
+  <w:characterSpacingControl w:val="doNotCompress"/>
+  <w:compat>
+    <w:useFELayout/>
+    <w:compatSetting w:name="compatibilityMode" w:uri="http://schemas.microsoft.com/office/word" w:val="15"/>
+    <w:compatSetting w:name="overrideTableStyleFontSizeAndJustification" w:uri="http://schemas.microsoft.com/office/word" w:val="1"/>
+    <w:compatSetting w:name="enableOpenTypeFeatures" w:uri="http://schemas.microsoft.com/office/word" w:val="1"/>
+    <w:compatSetting w:name="doNotFlipMirrorIndents" w:uri="http://schemas.microsoft.com/office/word" w:val="1"/>
+    <w:compatSetting w:name="differentiateMultirowTableHeaders" w:uri="http://schemas.microsoft.com/office/word" w:val="1"/>
+  </w:compat>
+  <w:rsids>
+    <w:rsidRoot w:val="00D60912"/>
+    <w:rsid w:val="003C057E"/>
+    <w:rsid w:val="00D60912"/>
+  </w:rsids>
+  <m:mathPr>
+    <m:mathFont m:val="Cambria Math"/>
+    <m:brkBin m:val="before"/>
+    <m:brkBinSub m:val="--"/>
+    <m:smallFrac m:val="0"/>
+    <m:dispDef/>
+    <m:lMargin m:val="0"/>
+    <m:rMargin m:val="0"/>
+    <m:defJc m:val="centerGroup"/>
+    <m:wrapIndent m:val="1440"/>
+    <m:intLim m:val="subSup"/>
+    <m:naryLim m:val="undOvr"/>
+  </m:mathPr>
+  <w:themeFontLang w:val="nl-NL"/>
+  <w:clrSchemeMapping w:bg1="light1" w:t1="dark1" w:bg2="light2" w:t2="dark2" w:accent1="accent1" w:accent2="accent2" w:accent3="accent3" w:accent4="accent4" w:accent5="accent5" w:accent6="accent6" w:hyperlink="hyperlink" w:followedHyperlink="followedHyperlink"/>
+  <w:decimalSymbol w:val=","/>
+  <w:listSeparator w:val=";"/>
+  <w15:chartTrackingRefBased/>
+</w:settings>
+</file>
+
+<file path=word/glossary/styles.xml><?xml version="1.0" encoding="utf-8"?>
+<w:styles xmlns:mc="http://schemas.openxmlformats.org/markup-compatibility/2006" xmlns:r="http://schemas.openxmlformats.org/officeDocument/2006/relationships" xmlns:w="http://schemas.openxmlformats.org/wordprocessingml/2006/main" xmlns:w14="http://schemas.microsoft.com/office/word/2010/wordml" xmlns:w15="http://schemas.microsoft.com/office/word/2012/wordml" xmlns:w16se="http://schemas.microsoft.com/office/word/2015/wordml/symex" mc:Ignorable="w14 w15 w16se">
+  <w:docDefaults>
+    <w:rPrDefault>
+      <w:rPr>
+        <w:rFonts w:asciiTheme="minorHAnsi" w:eastAsiaTheme="minorEastAsia" w:hAnsiTheme="minorHAnsi" w:cstheme="minorBidi"/>
+        <w:sz w:val="22"/>
+        <w:szCs w:val="22"/>
+        <w:lang w:val="nl-NL" w:eastAsia="nl-NL" w:bidi="ar-SA"/>
+      </w:rPr>
+    </w:rPrDefault>
+    <w:pPrDefault>
+      <w:pPr>
+        <w:spacing w:after="160" w:line="259" w:lineRule="auto"/>
+      </w:pPr>
+    </w:pPrDefault>
+  </w:docDefaults>
+  <w:latentStyles w:defLockedState="0" w:defUIPriority="99" w:defSemiHidden="0" w:defUnhideWhenUsed="0" w:defQFormat="0" w:count="374">
+    <w:lsdException w:name="Normal" w:uiPriority="0" w:qFormat="1"/>
+    <w:lsdException w:name="heading 1" w:uiPriority="9" w:qFormat="1"/>
+    <w:lsdException w:name="heading 2" w:semiHidden="1" w:uiPriority="9" w:unhideWhenUsed="1" w:qFormat="1"/>
+    <w:lsdException w:name="heading 3" w:semiHidden="1" w:uiPriority="9" w:unhideWhenUsed="1" w:qFormat="1"/>
+    <w:lsdException w:name="heading 4" w:semiHidden="1" w:uiPriority="9" w:unhideWhenUsed="1" w:qFormat="1"/>
+    <w:lsdException w:name="heading 5" w:semiHidden="1" w:uiPriority="9" w:unhideWhenUsed="1" w:qFormat="1"/>
+    <w:lsdException w:name="heading 6" w:semiHidden="1" w:uiPriority="9" w:unhideWhenUsed="1" w:qFormat="1"/>
+    <w:lsdException w:name="heading 7" w:semiHidden="1" w:uiPriority="9" w:unhideWhenUsed="1" w:qFormat="1"/>
+    <w:lsdException w:name="heading 8" w:semiHidden="1" w:uiPriority="9" w:unhideWhenUsed="1" w:qFormat="1"/>
+    <w:lsdException w:name="heading 9" w:semiHidden="1" w:uiPriority="9" w:unhideWhenUsed="1" w:qFormat="1"/>
+    <w:lsdException w:name="index 1" w:semiHidden="1" w:unhideWhenUsed="1"/>
+    <w:lsdException w:name="index 2" w:semiHidden="1" w:unhideWhenUsed="1"/>
+    <w:lsdException w:name="index 3" w:semiHidden="1" w:unhideWhenUsed="1"/>
+    <w:lsdException w:name="index 4" w:semiHidden="1" w:unhideWhenUsed="1"/>
+    <w:lsdException w:name="index 5" w:semiHidden="1" w:unhideWhenUsed="1"/>
+    <w:lsdException w:name="index 6" w:semiHidden="1" w:unhideWhenUsed="1"/>
+    <w:lsdException w:name="index 7" w:semiHidden="1" w:unhideWhenUsed="1"/>
+    <w:lsdException w:name="index 8" w:semiHidden="1" w:unhideWhenUsed="1"/>
+    <w:lsdException w:name="index 9" w:semiHidden="1" w:unhideWhenUsed="1"/>
+    <w:lsdException w:name="toc 1" w:semiHidden="1" w:uiPriority="39" w:unhideWhenUsed="1"/>
+    <w:lsdException w:name="toc 2" w:semiHidden="1" w:uiPriority="39" w:unhideWhenUsed="1"/>
+    <w:lsdException w:name="toc 3" w:semiHidden="1" w:uiPriority="39" w:unhideWhenUsed="1"/>
+    <w:lsdException w:name="toc 4" w:semiHidden="1" w:uiPriority="39" w:unhideWhenUsed="1"/>
+    <w:lsdException w:name="toc 5" w:semiHidden="1" w:uiPriority="39" w:unhideWhenUsed="1"/>
+    <w:lsdException w:name="toc 6" w:semiHidden="1" w:uiPriority="39" w:unhideWhenUsed="1"/>
+    <w:lsdException w:name="toc 7" w:semiHidden="1" w:uiPriority="39" w:unhideWhenUsed="1"/>
+    <w:lsdException w:name="toc 8" w:semiHidden="1" w:uiPriority="39" w:unhideWhenUsed="1"/>
+    <w:lsdException w:name="toc 9" w:semiHidden="1" w:uiPriority="39" w:unhideWhenUsed="1"/>
+    <w:lsdException w:name="Normal Indent" w:semiHidden="1" w:unhideWhenUsed="1"/>
+    <w:lsdException w:name="footnote text" w:semiHidden="1" w:unhideWhenUsed="1"/>
+    <w:lsdException w:name="annotation text" w:semiHidden="1" w:unhideWhenUsed="1"/>
+    <w:lsdException w:name="header" w:semiHidden="1" w:unhideWhenUsed="1"/>
+    <w:lsdException w:name="footer" w:semiHidden="1" w:unhideWhenUsed="1"/>
+    <w:lsdException w:name="index heading" w:semiHidden="1" w:unhideWhenUsed="1"/>
+    <w:lsdException w:name="caption" w:semiHidden="1" w:uiPriority="35" w:unhideWhenUsed="1" w:qFormat="1"/>
+    <w:lsdException w:name="table of figures" w:semiHidden="1" w:unhideWhenUsed="1"/>
+    <w:lsdException w:name="envelope address" w:semiHidden="1" w:unhideWhenUsed="1"/>
+    <w:lsdException w:name="envelope return" w:semiHidden="1" w:unhideWhenUsed="1"/>
+    <w:lsdException w:name="footnote reference" w:semiHidden="1" w:unhideWhenUsed="1"/>
+    <w:lsdException w:name="annotation reference" w:semiHidden="1" w:unhideWhenUsed="1"/>
+    <w:lsdException w:name="line number" w:semiHidden="1" w:unhideWhenUsed="1"/>
+    <w:lsdException w:name="page number" w:semiHidden="1" w:unhideWhenUsed="1"/>
+    <w:lsdException w:name="endnote reference" w:semiHidden="1" w:unhideWhenUsed="1"/>
+    <w:lsdException w:name="endnote text" w:semiHidden="1" w:unhideWhenUsed="1"/>
+    <w:lsdException w:name="table of authorities" w:semiHidden="1" w:unhideWhenUsed="1"/>
+    <w:lsdException w:name="macro" w:semiHidden="1" w:unhideWhenUsed="1"/>
+    <w:lsdException w:name="toa heading" w:semiHidden="1" w:unhideWhenUsed="1"/>
+    <w:lsdException w:name="List" w:semiHidden="1" w:unhideWhenUsed="1"/>
+    <w:lsdException w:name="List Bullet" w:semiHidden="1" w:unhideWhenUsed="1"/>
+    <w:lsdException w:name="List Number" w:semiHidden="1" w:unhideWhenUsed="1"/>
+    <w:lsdException w:name="List 2" w:semiHidden="1" w:unhideWhenUsed="1"/>
+    <w:lsdException w:name="List 3" w:semiHidden="1" w:unhideWhenUsed="1"/>
+    <w:lsdException w:name="List 4" w:semiHidden="1" w:unhideWhenUsed="1"/>
+    <w:lsdException w:name="List 5" w:semiHidden="1" w:unhideWhenUsed="1"/>
+    <w:lsdException w:name="List Bullet 2" w:semiHidden="1" w:unhideWhenUsed="1"/>
+    <w:lsdException w:name="List Bullet 3" w:semiHidden="1" w:unhideWhenUsed="1"/>
+    <w:lsdException w:name="List Bullet 4" w:semiHidden="1" w:unhideWhenUsed="1"/>
+    <w:lsdException w:name="List Bullet 5" w:semiHidden="1" w:unhideWhenUsed="1"/>
+    <w:lsdException w:name="List Number 2" w:semiHidden="1" w:unhideWhenUsed="1"/>
+    <w:lsdException w:name="List Number 3" w:semiHidden="1" w:unhideWhenUsed="1"/>
+    <w:lsdException w:name="List Number 4" w:semiHidden="1" w:unhideWhenUsed="1"/>
+    <w:lsdException w:name="List Number 5" w:semiHidden="1" w:unhideWhenUsed="1"/>
+    <w:lsdException w:name="Title" w:uiPriority="10" w:qFormat="1"/>
+    <w:lsdException w:name="Closing" w:semiHidden="1" w:unhideWhenUsed="1"/>
+    <w:lsdException w:name="Signature" w:semiHidden="1" w:unhideWhenUsed="1"/>
+    <w:lsdException w:name="Default Paragraph Font" w:semiHidden="1" w:uiPriority="1" w:unhideWhenUsed="1"/>
+    <w:lsdException w:name="Body Text" w:semiHidden="1" w:unhideWhenUsed="1"/>
+    <w:lsdException w:name="Body Text Indent" w:semiHidden="1" w:unhideWhenUsed="1"/>
+    <w:lsdException w:name="List Continue" w:semiHidden="1" w:unhideWhenUsed="1"/>
+    <w:lsdException w:name="List Continue 2" w:semiHidden="1" w:unhideWhenUsed="1"/>
+    <w:lsdException w:name="List Continue 3" w:semiHidden="1" w:unhideWhenUsed="1"/>
+    <w:lsdException w:name="List Continue 4" w:semiHidden="1" w:unhideWhenUsed="1"/>
+    <w:lsdException w:name="List Continue 5" w:semiHidden="1" w:unhideWhenUsed="1"/>
+    <w:lsdException w:name="Message Header" w:semiHidden="1" w:unhideWhenUsed="1"/>
+    <w:lsdException w:name="Subtitle" w:uiPriority="11" w:qFormat="1"/>
+    <w:lsdException w:name="Salutation" w:semiHidden="1" w:unhideWhenUsed="1"/>
+    <w:lsdException w:name="Date" w:semiHidden="1" w:unhideWhenUsed="1"/>
+    <w:lsdException w:name="Body Text First Indent" w:semiHidden="1" w:unhideWhenUsed="1"/>
+    <w:lsdException w:name="Body Text First Indent 2" w:semiHidden="1" w:unhideWhenUsed="1"/>
+    <w:lsdException w:name="Note Heading" w:semiHidden="1" w:unhideWhenUsed="1"/>
+    <w:lsdException w:name="Body Text 2" w:semiHidden="1" w:unhideWhenUsed="1"/>
+    <w:lsdException w:name="Body Text 3" w:semiHidden="1" w:unhideWhenUsed="1"/>
+    <w:lsdException w:name="Body Text Indent 2" w:semiHidden="1" w:unhideWhenUsed="1"/>
+    <w:lsdException w:name="Body Text Indent 3" w:semiHidden="1" w:unhideWhenUsed="1"/>
+    <w:lsdException w:name="Block Text" w:semiHidden="1" w:unhideWhenUsed="1"/>
+    <w:lsdException w:name="Hyperlink" w:semiHidden="1" w:unhideWhenUsed="1"/>
+    <w:lsdException w:name="FollowedHyperlink" w:semiHidden="1" w:unhideWhenUsed="1"/>
+    <w:lsdException w:name="Strong" w:uiPriority="22" w:qFormat="1"/>
+    <w:lsdException w:name="Emphasis" w:uiPriority="20" w:qFormat="1"/>
+    <w:lsdException w:name="Document Map" w:semiHidden="1" w:unhideWhenUsed="1"/>
+    <w:lsdException w:name="Plain Text" w:semiHidden="1" w:unhideWhenUsed="1"/>
+    <w:lsdException w:name="E-mail Signature" w:semiHidden="1" w:unhideWhenUsed="1"/>
+    <w:lsdException w:name="HTML Top of Form" w:semiHidden="1" w:unhideWhenUsed="1"/>
+    <w:lsdException w:name="HTML Bottom of Form" w:semiHidden="1" w:unhideWhenUsed="1"/>
+    <w:lsdException w:name="Normal (Web)" w:semiHidden="1" w:unhideWhenUsed="1"/>
+    <w:lsdException w:name="HTML Acronym" w:semiHidden="1" w:unhideWhenUsed="1"/>
+    <w:lsdException w:name="HTML Address" w:semiHidden="1" w:unhideWhenUsed="1"/>
+    <w:lsdException w:name="HTML Cite" w:semiHidden="1" w:unhideWhenUsed="1"/>
+    <w:lsdException w:name="HTML Code" w:semiHidden="1" w:unhideWhenUsed="1"/>
+    <w:lsdException w:name="HTML Definition" w:semiHidden="1" w:unhideWhenUsed="1"/>
+    <w:lsdException w:name="HTML Keyboard" w:semiHidden="1" w:unhideWhenUsed="1"/>
+    <w:lsdException w:name="HTML Preformatted" w:semiHidden="1" w:unhideWhenUsed="1"/>
+    <w:lsdException w:name="HTML Sample" w:semiHidden="1" w:unhideWhenUsed="1"/>
+    <w:lsdException w:name="HTML Typewriter" w:semiHidden="1" w:unhideWhenUsed="1"/>
+    <w:lsdException w:name="HTML Variable" w:semiHidden="1" w:unhideWhenUsed="1"/>
+    <w:lsdException w:name="Normal Table" w:semiHidden="1" w:unhideWhenUsed="1"/>
+    <w:lsdException w:name="annotation subject" w:semiHidden="1" w:unhideWhenUsed="1"/>
+    <w:lsdException w:name="No List" w:semiHidden="1" w:unhideWhenUsed="1"/>
+    <w:lsdException w:name="Outline List 1" w:semiHidden="1" w:unhideWhenUsed="1"/>
+    <w:lsdException w:name="Outline List 2" w:semiHidden="1" w:unhideWhenUsed="1"/>
+    <w:lsdException w:name="Outline List 3" w:semiHidden="1" w:unhideWhenUsed="1"/>
+    <w:lsdException w:name="Table Simple 1" w:semiHidden="1" w:unhideWhenUsed="1"/>
+    <w:lsdException w:name="Table Simple 2" w:semiHidden="1" w:unhideWhenUsed="1"/>
+    <w:lsdException w:name="Table Simple 3" w:semiHidden="1" w:unhideWhenUsed="1"/>
+    <w:lsdException w:name="Table Classic 1" w:semiHidden="1" w:unhideWhenUsed="1"/>
+    <w:lsdException w:name="Table Classic 2" w:semiHidden="1" w:unhideWhenUsed="1"/>
+    <w:lsdException w:name="Table Classic 3" w:semiHidden="1" w:unhideWhenUsed="1"/>
+    <w:lsdException w:name="Table Classic 4" w:semiHidden="1" w:unhideWhenUsed="1"/>
+    <w:lsdException w:name="Table Colorful 1" w:semiHidden="1" w:unhideWhenUsed="1"/>
+    <w:lsdException w:name="Table Colorful 2" w:semiHidden="1" w:unhideWhenUsed="1"/>
+    <w:lsdException w:name="Table Colorful 3" w:semiHidden="1" w:unhideWhenUsed="1"/>
+    <w:lsdException w:name="Table Columns 1" w:semiHidden="1" w:unhideWhenUsed="1"/>
+    <w:lsdException w:name="Table Columns 2" w:semiHidden="1" w:unhideWhenUsed="1"/>
+    <w:lsdException w:name="Table Columns 3" w:semiHidden="1" w:unhideWhenUsed="1"/>
+    <w:lsdException w:name="Table Columns 4" w:semiHidden="1" w:unhideWhenUsed="1"/>
+    <w:lsdException w:name="Table Columns 5" w:semiHidden="1" w:unhideWhenUsed="1"/>
+    <w:lsdException w:name="Table Grid 1" w:semiHidden="1" w:unhideWhenUsed="1"/>
+    <w:lsdException w:name="Table Grid 2" w:semiHidden="1" w:unhideWhenUsed="1"/>
+    <w:lsdException w:name="Table Grid 3" w:semiHidden="1" w:unhideWhenUsed="1"/>
+    <w:lsdException w:name="Table Grid 4" w:semiHidden="1" w:unhideWhenUsed="1"/>
+    <w:lsdException w:name="Table Grid 5" w:semiHidden="1" w:unhideWhenUsed="1"/>
+    <w:lsdException w:name="Table Grid 6" w:semiHidden="1" w:unhideWhenUsed="1"/>
+    <w:lsdException w:name="Table Grid 7" w:semiHidden="1" w:unhideWhenUsed="1"/>
+    <w:lsdException w:name="Table Grid 8" w:semiHidden="1" w:unhideWhenUsed="1"/>
+    <w:lsdException w:name="Table List 1" w:semiHidden="1" w:unhideWhenUsed="1"/>
+    <w:lsdException w:name="Table List 2" w:semiHidden="1" w:unhideWhenUsed="1"/>
+    <w:lsdException w:name="Table List 3" w:semiHidden="1" w:unhideWhenUsed="1"/>
+    <w:lsdException w:name="Table List 4" w:semiHidden="1" w:unhideWhenUsed="1"/>
+    <w:lsdException w:name="Table List 5" w:semiHidden="1" w:unhideWhenUsed="1"/>
+    <w:lsdException w:name="Table List 6" w:semiHidden="1" w:unhideWhenUsed="1"/>
+    <w:lsdException w:name="Table List 7" w:semiHidden="1" w:unhideWhenUsed="1"/>
+    <w:lsdException w:name="Table List 8" w:semiHidden="1" w:unhideWhenUsed="1"/>
+    <w:lsdException w:name="Table 3D effects 1" w:semiHidden="1" w:unhideWhenUsed="1"/>
+    <w:lsdException w:name="Table 3D effects 2" w:semiHidden="1" w:unhideWhenUsed="1"/>
+    <w:lsdException w:name="Table 3D effects 3" w:semiHidden="1" w:unhideWhenUsed="1"/>
+    <w:lsdException w:name="Table Contemporary" w:semiHidden="1" w:unhideWhenUsed="1"/>
+    <w:lsdException w:name="Table Elegant" w:semiHidden="1" w:unhideWhenUsed="1"/>
+    <w:lsdException w:name="Table Professional" w:semiHidden="1" w:unhideWhenUsed="1"/>
+    <w:lsdException w:name="Table Subtle 1" w:semiHidden="1" w:unhideWhenUsed="1"/>
+    <w:lsdException w:name="Table Subtle 2" w:semiHidden="1" w:unhideWhenUsed="1"/>
+    <w:lsdException w:name="Table Web 1" w:semiHidden="1" w:unhideWhenUsed="1"/>
+    <w:lsdException w:name="Table Web 2" w:semiHidden="1" w:unhideWhenUsed="1"/>
+    <w:lsdException w:name="Table Web 3" w:semiHidden="1" w:unhideWhenUsed="1"/>
+    <w:lsdException w:name="Balloon Text" w:semiHidden="1" w:unhideWhenUsed="1"/>
+    <w:lsdException w:name="Table Grid" w:uiPriority="39"/>
+    <w:lsdException w:name="Table Theme" w:semiHidden="1" w:unhideWhenUsed="1"/>
+    <w:lsdException w:name="Placeholder Text" w:semiHidden="1"/>
+    <w:lsdException w:name="No Spacing" w:uiPriority="1" w:qFormat="1"/>
+    <w:lsdException w:name="Light Shading" w:uiPriority="60"/>
+    <w:lsdException w:name="Light List" w:uiPriority="61"/>
+    <w:lsdException w:name="Light Grid" w:uiPriority="62"/>
+    <w:lsdException w:name="Medium Shading 1" w:uiPriority="63"/>
+    <w:lsdException w:name="Medium Shading 2" w:uiPriority="64"/>
+    <w:lsdException w:name="Medium List 1" w:uiPriority="65"/>
+    <w:lsdException w:name="Medium List 2" w:uiPriority="66"/>
+    <w:lsdException w:name="Medium Grid 1" w:uiPriority="67"/>
+    <w:lsdException w:name="Medium Grid 2" w:uiPriority="68"/>
+    <w:lsdException w:name="Medium Grid 3" w:uiPriority="69"/>
+    <w:lsdException w:name="Dark List" w:uiPriority="70"/>
+    <w:lsdException w:name="Colorful Shading" w:uiPriority="71"/>
+    <w:lsdException w:name="Colorful List" w:uiPriority="72"/>
+    <w:lsdException w:name="Colorful Grid" w:uiPriority="73"/>
+    <w:lsdException w:name="Light Shading Accent 1" w:uiPriority="60"/>
+    <w:lsdException w:name="Light List Accent 1" w:uiPriority="61"/>
+    <w:lsdException w:name="Light Grid Accent 1" w:uiPriority="62"/>
+    <w:lsdException w:name="Medium Shading 1 Accent 1" w:uiPriority="63"/>
+    <w:lsdException w:name="Medium Shading 2 Accent 1" w:uiPriority="64"/>
+    <w:lsdException w:name="Medium List 1 Accent 1" w:uiPriority="65"/>
+    <w:lsdException w:name="Revision" w:semiHidden="1"/>
+    <w:lsdException w:name="List Paragraph" w:uiPriority="34" w:qFormat="1"/>
+    <w:lsdException w:name="Quote" w:uiPriority="29" w:qFormat="1"/>
+    <w:lsdException w:name="Intense Quote" w:uiPriority="30" w:qFormat="1"/>
+    <w:lsdException w:name="Medium List 2 Accent 1" w:uiPriority="66"/>
+    <w:lsdException w:name="Medium Grid 1 Accent 1" w:uiPriority="67"/>
+    <w:lsdException w:name="Medium Grid 2 Accent 1" w:uiPriority="68"/>
+    <w:lsdException w:name="Medium Grid 3 Accent 1" w:uiPriority="69"/>
+    <w:lsdException w:name="Dark List Accent 1" w:uiPriority="70"/>
+    <w:lsdException w:name="Colorful Shading Accent 1" w:uiPriority="71"/>
+    <w:lsdException w:name="Colorful List Accent 1" w:uiPriority="72"/>
+    <w:lsdException w:name="Colorful Grid Accent 1" w:uiPriority="73"/>
+    <w:lsdException w:name="Light Shading Accent 2" w:uiPriority="60"/>
+    <w:lsdException w:name="Light List Accent 2" w:uiPriority="61"/>
+    <w:lsdException w:name="Light Grid Accent 2" w:uiPriority="62"/>
+    <w:lsdException w:name="Medium Shading 1 Accent 2" w:uiPriority="63"/>
+    <w:lsdException w:name="Medium Shading 2 Accent 2" w:uiPriority="64"/>
+    <w:lsdException w:name="Medium List 1 Accent 2" w:uiPriority="65"/>
+    <w:lsdException w:name="Medium List 2 Accent 2" w:uiPriority="66"/>
+    <w:lsdException w:name="Medium Grid 1 Accent 2" w:uiPriority="67"/>
+    <w:lsdException w:name="Medium Grid 2 Accent 2" w:uiPriority="68"/>
+    <w:lsdException w:name="Medium Grid 3 Accent 2" w:uiPriority="69"/>
+    <w:lsdException w:name="Dark List Accent 2" w:uiPriority="70"/>
+    <w:lsdException w:name="Colorful Shading Accent 2" w:uiPriority="71"/>
+    <w:lsdException w:name="Colorful List Accent 2" w:uiPriority="72"/>
+    <w:lsdException w:name="Colorful Grid Accent 2" w:uiPriority="73"/>
+    <w:lsdException w:name="Light Shading Accent 3" w:uiPriority="60"/>
+    <w:lsdException w:name="Light List Accent 3" w:uiPriority="61"/>
+    <w:lsdException w:name="Light Grid Accent 3" w:uiPriority="62"/>
+    <w:lsdException w:name="Medium Shading 1 Accent 3" w:uiPriority="63"/>
+    <w:lsdException w:name="Medium Shading 2 Accent 3" w:uiPriority="64"/>
+    <w:lsdException w:name="Medium List 1 Accent 3" w:uiPriority="65"/>
+    <w:lsdException w:name="Medium List 2 Accent 3" w:uiPriority="66"/>
+    <w:lsdException w:name="Medium Grid 1 Accent 3" w:uiPriority="67"/>
+    <w:lsdException w:name="Medium Grid 2 Accent 3" w:uiPriority="68"/>
+    <w:lsdException w:name="Medium Grid 3 Accent 3" w:uiPriority="69"/>
+    <w:lsdException w:name="Dark List Accent 3" w:uiPriority="70"/>
+    <w:lsdException w:name="Colorful Shading Accent 3" w:uiPriority="71"/>
+    <w:lsdException w:name="Colorful List Accent 3" w:uiPriority="72"/>
+    <w:lsdException w:name="Colorful Grid Accent 3" w:uiPriority="73"/>
+    <w:lsdException w:name="Light Shading Accent 4" w:uiPriority="60"/>
+    <w:lsdException w:name="Light List Accent 4" w:uiPriority="61"/>
+    <w:lsdException w:name="Light Grid Accent 4" w:uiPriority="62"/>
+    <w:lsdException w:name="Medium Shading 1 Accent 4" w:uiPriority="63"/>
+    <w:lsdException w:name="Medium Shading 2 Accent 4" w:uiPriority="64"/>
+    <w:lsdException w:name="Medium List 1 Accent 4" w:uiPriority="65"/>
+    <w:lsdException w:name="Medium List 2 Accent 4" w:uiPriority="66"/>
+    <w:lsdException w:name="Medium Grid 1 Accent 4" w:uiPriority="67"/>
+    <w:lsdException w:name="Medium Grid 2 Accent 4" w:uiPriority="68"/>
+    <w:lsdException w:name="Medium Grid 3 Accent 4" w:uiPriority="69"/>
+    <w:lsdException w:name="Dark List Accent 4" w:uiPriority="70"/>
+    <w:lsdException w:name="Colorful Shading Accent 4" w:uiPriority="71"/>
+    <w:lsdException w:name="Colorful List Accent 4" w:uiPriority="72"/>
+    <w:lsdException w:name="Colorful Grid Accent 4" w:uiPriority="73"/>
+    <w:lsdException w:name="Light Shading Accent 5" w:uiPriority="60"/>
+    <w:lsdException w:name="Light List Accent 5" w:uiPriority="61"/>
+    <w:lsdException w:name="Light Grid Accent 5" w:uiPriority="62"/>
+    <w:lsdException w:name="Medium Shading 1 Accent 5" w:uiPriority="63"/>
+    <w:lsdException w:name="Medium Shading 2 Accent 5" w:uiPriority="64"/>
+    <w:lsdException w:name="Medium List 1 Accent 5" w:uiPriority="65"/>
+    <w:lsdException w:name="Medium List 2 Accent 5" w:uiPriority="66"/>
+    <w:lsdException w:name="Medium Grid 1 Accent 5" w:uiPriority="67"/>
+    <w:lsdException w:name="Medium Grid 2 Accent 5" w:uiPriority="68"/>
+    <w:lsdException w:name="Medium Grid 3 Accent 5" w:uiPriority="69"/>
+    <w:lsdException w:name="Dark List Accent 5" w:uiPriority="70"/>
+    <w:lsdException w:name="Colorful Shading Accent 5" w:uiPriority="71"/>
+    <w:lsdException w:name="Colorful List Accent 5" w:uiPriority="72"/>
+    <w:lsdException w:name="Colorful Grid Accent 5" w:uiPriority="73"/>
+    <w:lsdException w:name="Light Shading Accent 6" w:uiPriority="60"/>
+    <w:lsdException w:name="Light List Accent 6" w:uiPriority="61"/>
+    <w:lsdException w:name="Light Grid Accent 6" w:uiPriority="62"/>
+    <w:lsdException w:name="Medium Shading 1 Accent 6" w:uiPriority="63"/>
+    <w:lsdException w:name="Medium Shading 2 Accent 6" w:uiPriority="64"/>
+    <w:lsdException w:name="Medium List 1 Accent 6" w:uiPriority="65"/>
+    <w:lsdException w:name="Medium List 2 Accent 6" w:uiPriority="66"/>
+    <w:lsdException w:name="Medium Grid 1 Accent 6" w:uiPriority="67"/>
+    <w:lsdException w:name="Medium Grid 2 Accent 6" w:uiPriority="68"/>
+    <w:lsdException w:name="Medium Grid 3 Accent 6" w:uiPriority="69"/>
+    <w:lsdException w:name="Dark List Accent 6" w:uiPriority="70"/>
+    <w:lsdException w:name="Colorful Shading Accent 6" w:uiPriority="71"/>
+    <w:lsdException w:name="Colorful List Accent 6" w:uiPriority="72"/>
+    <w:lsdException w:name="Colorful Grid Accent 6" w:uiPriority="73"/>
+    <w:lsdException w:name="Subtle Emphasis" w:uiPriority="19" w:qFormat="1"/>
+    <w:lsdException w:name="Intense Emphasis" w:uiPriority="21" w:qFormat="1"/>
+    <w:lsdException w:name="Subtle Reference" w:uiPriority="31" w:qFormat="1"/>
+    <w:lsdException w:name="Intense Reference" w:uiPriority="32" w:qFormat="1"/>
+    <w:lsdException w:name="Book Title" w:uiPriority="33" w:qFormat="1"/>
+    <w:lsdException w:name="Bibliography" w:semiHidden="1" w:uiPriority="37" w:unhideWhenUsed="1"/>
+    <w:lsdException w:name="TOC Heading" w:semiHidden="1" w:uiPriority="39" w:unhideWhenUsed="1" w:qFormat="1"/>
+    <w:lsdException w:name="Plain Table 1" w:uiPriority="41"/>
+    <w:lsdException w:name="Plain Table 2" w:uiPriority="42"/>
+    <w:lsdException w:name="Plain Table 3" w:uiPriority="43"/>
+    <w:lsdException w:name="Plain Table 4" w:uiPriority="44"/>
+    <w:lsdException w:name="Plain Table 5" w:uiPriority="45"/>
+    <w:lsdException w:name="Grid Table Light" w:uiPriority="40"/>
+    <w:lsdException w:name="Grid Table 1 Light" w:uiPriority="46"/>
+    <w:lsdException w:name="Grid Table 2" w:uiPriority="47"/>
+    <w:lsdException w:name="Grid Table 3" w:uiPriority="48"/>
+    <w:lsdException w:name="Grid Table 4" w:uiPriority="49"/>
+    <w:lsdException w:name="Grid Table 5 Dark" w:uiPriority="50"/>
+    <w:lsdException w:name="Grid Table 6 Colorful" w:uiPriority="51"/>
+    <w:lsdException w:name="Grid Table 7 Colorful" w:uiPriority="52"/>
+    <w:lsdException w:name="Grid Table 1 Light Accent 1" w:uiPriority="46"/>
+    <w:lsdException w:name="Grid Table 2 Accent 1" w:uiPriority="47"/>
+    <w:lsdException w:name="Grid Table 3 Accent 1" w:uiPriority="48"/>
+    <w:lsdException w:name="Grid Table 4 Accent 1" w:uiPriority="49"/>
+    <w:lsdException w:name="Grid Table 5 Dark Accent 1" w:uiPriority="50"/>
+    <w:lsdException w:name="Grid Table 6 Colorful Accent 1" w:uiPriority="51"/>
+    <w:lsdException w:name="Grid Table 7 Colorful Accent 1" w:uiPriority="52"/>
+    <w:lsdException w:name="Grid Table 1 Light Accent 2" w:uiPriority="46"/>
+    <w:lsdException w:name="Grid Table 2 Accent 2" w:uiPriority="47"/>
+    <w:lsdException w:name="Grid Table 3 Accent 2" w:uiPriority="48"/>
+    <w:lsdException w:name="Grid Table 4 Accent 2" w:uiPriority="49"/>
+    <w:lsdException w:name="Grid Table 5 Dark Accent 2" w:uiPriority="50"/>
+    <w:lsdException w:name="Grid Table 6 Colorful Accent 2" w:uiPriority="51"/>
+    <w:lsdException w:name="Grid Table 7 Colorful Accent 2" w:uiPriority="52"/>
+    <w:lsdException w:name="Grid Table 1 Light Accent 3" w:uiPriority="46"/>
+    <w:lsdException w:name="Grid Table 2 Accent 3" w:uiPriority="47"/>
+    <w:lsdException w:name="Grid Table 3 Accent 3" w:uiPriority="48"/>
+    <w:lsdException w:name="Grid Table 4 Accent 3" w:uiPriority="49"/>
+    <w:lsdException w:name="Grid Table 5 Dark Accent 3" w:uiPriority="50"/>
+    <w:lsdException w:name="Grid Table 6 Colorful Accent 3" w:uiPriority="51"/>
+    <w:lsdException w:name="Grid Table 7 Colorful Accent 3" w:uiPriority="52"/>
+    <w:lsdException w:name="Grid Table 1 Light Accent 4" w:uiPriority="46"/>
+    <w:lsdException w:name="Grid Table 2 Accent 4" w:uiPriority="47"/>
+    <w:lsdException w:name="Grid Table 3 Accent 4" w:uiPriority="48"/>
+    <w:lsdException w:name="Grid Table 4 Accent 4" w:uiPriority="49"/>
+    <w:lsdException w:name="Grid Table 5 Dark Accent 4" w:uiPriority="50"/>
+    <w:lsdException w:name="Grid Table 6 Colorful Accent 4" w:uiPriority="51"/>
+    <w:lsdException w:name="Grid Table 7 Colorful Accent 4" w:uiPriority="52"/>
+    <w:lsdException w:name="Grid Table 1 Light Accent 5" w:uiPriority="46"/>
+    <w:lsdException w:name="Grid Table 2 Accent 5" w:uiPriority="47"/>
+    <w:lsdException w:name="Grid Table 3 Accent 5" w:uiPriority="48"/>
+    <w:lsdException w:name="Grid Table 4 Accent 5" w:uiPriority="49"/>
+    <w:lsdException w:name="Grid Table 5 Dark Accent 5" w:uiPriority="50"/>
+    <w:lsdException w:name="Grid Table 6 Colorful Accent 5" w:uiPriority="51"/>
+    <w:lsdException w:name="Grid Table 7 Colorful Accent 5" w:uiPriority="52"/>
+    <w:lsdException w:name="Grid Table 1 Light Accent 6" w:uiPriority="46"/>
+    <w:lsdException w:name="Grid Table 2 Accent 6" w:uiPriority="47"/>
+    <w:lsdException w:name="Grid Table 3 Accent 6" w:uiPriority="48"/>
+    <w:lsdException w:name="Grid Table 4 Accent 6" w:uiPriority="49"/>
+    <w:lsdException w:name="Grid Table 5 Dark Accent 6" w:uiPriority="50"/>
+    <w:lsdException w:name="Grid Table 6 Colorful Accent 6" w:uiPriority="51"/>
+    <w:lsdException w:name="Grid Table 7 Colorful Accent 6" w:uiPriority="52"/>
+    <w:lsdException w:name="List Table 1 Light" w:uiPriority="46"/>
+    <w:lsdException w:name="List Table 2" w:uiPriority="47"/>
+    <w:lsdException w:name="List Table 3" w:uiPriority="48"/>
+    <w:lsdException w:name="List Table 4" w:uiPriority="49"/>
+    <w:lsdException w:name="List Table 5 Dark" w:uiPriority="50"/>
+    <w:lsdException w:name="List Table 6 Colorful" w:uiPriority="51"/>
+    <w:lsdException w:name="List Table 7 Colorful" w:uiPriority="52"/>
+    <w:lsdException w:name="List Table 1 Light Accent 1" w:uiPriority="46"/>
+    <w:lsdException w:name="List Table 2 Accent 1" w:uiPriority="47"/>
+    <w:lsdException w:name="List Table 3 Accent 1" w:uiPriority="48"/>
+    <w:lsdException w:name="List Table 4 Accent 1" w:uiPriority="49"/>
+    <w:lsdException w:name="List Table 5 Dark Accent 1" w:uiPriority="50"/>
+    <w:lsdException w:name="List Table 6 Colorful Accent 1" w:uiPriority="51"/>
+    <w:lsdException w:name="List Table 7 Colorful Accent 1" w:uiPriority="52"/>
+    <w:lsdException w:name="List Table 1 Light Accent 2" w:uiPriority="46"/>
+    <w:lsdException w:name="List Table 2 Accent 2" w:uiPriority="47"/>
+    <w:lsdException w:name="List Table 3 Accent 2" w:uiPriority="48"/>
+    <w:lsdException w:name="List Table 4 Accent 2" w:uiPriority="49"/>
+    <w:lsdException w:name="List Table 5 Dark Accent 2" w:uiPriority="50"/>
+    <w:lsdException w:name="List Table 6 Colorful Accent 2" w:uiPriority="51"/>
+    <w:lsdException w:name="List Table 7 Colorful Accent 2" w:uiPriority="52"/>
+    <w:lsdException w:name="List Table 1 Light Accent 3" w:uiPriority="46"/>
+    <w:lsdException w:name="List Table 2 Accent 3" w:uiPriority="47"/>
+    <w:lsdException w:name="List Table 3 Accent 3" w:uiPriority="48"/>
+    <w:lsdException w:name="List Table 4 Accent 3" w:uiPriority="49"/>
+    <w:lsdException w:name="List Table 5 Dark Accent 3" w:uiPriority="50"/>
+    <w:lsdException w:name="List Table 6 Colorful Accent 3" w:uiPriority="51"/>
+    <w:lsdException w:name="List Table 7 Colorful Accent 3" w:uiPriority="52"/>
+    <w:lsdException w:name="List Table 1 Light Accent 4" w:uiPriority="46"/>
+    <w:lsdException w:name="List Table 2 Accent 4" w:uiPriority="47"/>
+    <w:lsdException w:name="List Table 3 Accent 4" w:uiPriority="48"/>
+    <w:lsdException w:name="List Table 4 Accent 4" w:uiPriority="49"/>
+    <w:lsdException w:name="List Table 5 Dark Accent 4" w:uiPriority="50"/>
+    <w:lsdException w:name="List Table 6 Colorful Accent 4" w:uiPriority="51"/>
+    <w:lsdException w:name="List Table 7 Colorful Accent 4" w:uiPriority="52"/>
+    <w:lsdException w:name="List Table 1 Light Accent 5" w:uiPriority="46"/>
+    <w:lsdException w:name="List Table 2 Accent 5" w:uiPriority="47"/>
+    <w:lsdException w:name="List Table 3 Accent 5" w:uiPriority="48"/>
+    <w:lsdException w:name="List Table 4 Accent 5" w:uiPriority="49"/>
+    <w:lsdException w:name="List Table 5 Dark Accent 5" w:uiPriority="50"/>
+    <w:lsdException w:name="List Table 6 Colorful Accent 5" w:uiPriority="51"/>
+    <w:lsdException w:name="List Table 7 Colorful Accent 5" w:uiPriority="52"/>
+    <w:lsdException w:name="List Table 1 Light Accent 6" w:uiPriority="46"/>
+    <w:lsdException w:name="List Table 2 Accent 6" w:uiPriority="47"/>
+    <w:lsdException w:name="List Table 3 Accent 6" w:uiPriority="48"/>
+    <w:lsdException w:name="List Table 4 Accent 6" w:uiPriority="49"/>
+    <w:lsdException w:name="List Table 5 Dark Accent 6" w:uiPriority="50"/>
+    <w:lsdException w:name="List Table 6 Colorful Accent 6" w:uiPriority="51"/>
+    <w:lsdException w:name="List Table 7 Colorful Accent 6" w:uiPriority="52"/>
+    <w:lsdException w:name="Mention" w:semiHidden="1" w:unhideWhenUsed="1"/>
+    <w:lsdException w:name="Smart Hyperlink" w:semiHidden="1" w:unhideWhenUsed="1"/>
+    <w:lsdException w:name="Hashtag" w:semiHidden="1" w:unhideWhenUsed="1"/>
+  </w:latentStyles>
+  <w:style w:type="paragraph" w:default="1" w:styleId="Standaard">
+    <w:name w:val="Normal"/>
     <w:qFormat/>
-    <w:rPr>
-      <w:rFonts w:ascii="OpenSymbol" w:eastAsia="OpenSymbol" w:hAnsi="OpenSymbol" w:cs="OpenSymbol"/>
-    </w:rPr>
   </w:style>
-  <w:style w:type="character" w:customStyle="1" w:styleId="ListLabel1">
-    <w:name w:val="ListLabel 1"/>
-    <w:qFormat/>
-    <w:rPr>
-      <w:rFonts w:cs="OpenSymbol"/>
-    </w:rPr>
+  <w:style w:type="character" w:default="1" w:styleId="Standaardalinea-lettertype">
+    <w:name w:val="Default Paragraph Font"/>
+    <w:uiPriority w:val="1"/>
+    <w:semiHidden/>
+    <w:unhideWhenUsed/>
   </w:style>
-  <w:style w:type="character" w:customStyle="1" w:styleId="ListLabel2">
-    <w:name w:val="ListLabel 2"/>
-    <w:qFormat/>
-    <w:rPr>
-      <w:rFonts w:cs="OpenSymbol"/>
-    </w:rPr>
-  </w:style>
-  <w:style w:type="character" w:customStyle="1" w:styleId="ListLabel3">
-    <w:name w:val="ListLabel 3"/>
-    <w:qFormat/>
-    <w:rPr>
-      <w:rFonts w:cs="OpenSymbol"/>
-    </w:rPr>
-  </w:style>
-  <w:style w:type="character" w:customStyle="1" w:styleId="ListLabel4">
-    <w:name w:val="ListLabel 4"/>
-    <w:qFormat/>
-    <w:rPr>
-      <w:rFonts w:cs="OpenSymbol"/>
-    </w:rPr>
-  </w:style>
-  <w:style w:type="character" w:customStyle="1" w:styleId="ListLabel5">
-    <w:name w:val="ListLabel 5"/>
-    <w:qFormat/>
-    <w:rPr>
-      <w:rFonts w:cs="OpenSymbol"/>
-    </w:rPr>
-  </w:style>
-  <w:style w:type="character" w:customStyle="1" w:styleId="ListLabel6">
-    <w:name w:val="ListLabel 6"/>
-    <w:qFormat/>
-    <w:rPr>
-      <w:rFonts w:cs="OpenSymbol"/>
-    </w:rPr>
-  </w:style>
-  <w:style w:type="character" w:customStyle="1" w:styleId="ListLabel7">
-    <w:name w:val="ListLabel 7"/>
-    <w:qFormat/>
-    <w:rPr>
-      <w:rFonts w:cs="OpenSymbol"/>
-    </w:rPr>
-  </w:style>
-  <w:style w:type="character" w:customStyle="1" w:styleId="ListLabel8">
-    <w:name w:val="ListLabel 8"/>
-    <w:qFormat/>
-    <w:rPr>
-      <w:rFonts w:cs="OpenSymbol"/>
-    </w:rPr>
-  </w:style>
-  <w:style w:type="character" w:customStyle="1" w:styleId="ListLabel9">
-    <w:name w:val="ListLabel 9"/>
-    <w:qFormat/>
-    <w:rPr>
-      <w:rFonts w:cs="OpenSymbol"/>
-    </w:rPr>
-  </w:style>
-  <w:style w:type="paragraph" w:customStyle="1" w:styleId="Heading">
-    <w:name w:val="Heading"/>
-    <w:basedOn w:val="Standaard"/>
-    <w:next w:val="Plattetekst"/>
-    <w:qFormat/>
-    <w:pPr>
-      <w:keepNext/>
-      <w:spacing w:before="240" w:after="120"/>
-    </w:pPr>
-    <w:rPr>
-      <w:rFonts w:ascii="Liberation Sans" w:eastAsia="Microsoft YaHei" w:hAnsi="Liberation Sans" w:cs="Arial"/>
-      <w:sz w:val="28"/>
-      <w:szCs w:val="28"/>
-    </w:rPr>
-  </w:style>
-  <w:style w:type="paragraph" w:styleId="Plattetekst">
-    <w:name w:val="Body Text"/>
-    <w:basedOn w:val="Standaard"/>
-    <w:pPr>
-      <w:spacing w:after="140" w:line="288" w:lineRule="auto"/>
-    </w:pPr>
-  </w:style>
-  <w:style w:type="paragraph" w:styleId="Lijst">
-    <w:name w:val="List"/>
-    <w:basedOn w:val="Plattetekst"/>
-    <w:rPr>
-      <w:rFonts w:cs="Arial"/>
-    </w:rPr>
-  </w:style>
-  <w:style w:type="paragraph" w:styleId="Bijschrift">
-    <w:name w:val="caption"/>
-    <w:basedOn w:val="Standaard"/>
-    <w:qFormat/>
-    <w:pPr>
-      <w:suppressLineNumbers/>
-      <w:spacing w:before="120" w:after="120"/>
-    </w:pPr>
-    <w:rPr>
-      <w:rFonts w:cs="Arial"/>
-      <w:i/>
-      <w:iCs/>
-      <w:sz w:val="24"/>
-      <w:szCs w:val="24"/>
-    </w:rPr>
-  </w:style>
-  <w:style w:type="paragraph" w:customStyle="1" w:styleId="Index">
-    <w:name w:val="Index"/>
-    <w:basedOn w:val="Standaard"/>
-    <w:qFormat/>
-    <w:pPr>
-      <w:suppressLineNumbers/>
-    </w:pPr>
-    <w:rPr>
-      <w:rFonts w:cs="Arial"/>
-    </w:rPr>
-  </w:style>
-  <w:style w:type="paragraph" w:styleId="Ballontekst">
-    <w:name w:val="Balloon Text"/>
-    <w:basedOn w:val="Standaard"/>
-    <w:link w:val="BallontekstChar"/>
+  <w:style w:type="table" w:default="1" w:styleId="Standaardtabel">
+    <w:name w:val="Normal Table"/>
     <w:uiPriority w:val="99"/>
     <w:semiHidden/>
     <w:unhideWhenUsed/>
-    <w:rsid w:val="00E95B34"/>
-    <w:pPr>
-      <w:spacing w:after="0" w:line="240" w:lineRule="auto"/>
-    </w:pPr>
-    <w:rPr>
-      <w:rFonts w:ascii="Segoe UI" w:hAnsi="Segoe UI" w:cs="Segoe UI"/>
-      <w:sz w:val="18"/>
-      <w:szCs w:val="18"/>
-    </w:rPr>
+    <w:tblPr>
+      <w:tblInd w:w="0" w:type="dxa"/>
+      <w:tblCellMar>
+        <w:top w:w="0" w:type="dxa"/>
+        <w:left w:w="108" w:type="dxa"/>
+        <w:bottom w:w="0" w:type="dxa"/>
+        <w:right w:w="108" w:type="dxa"/>
+      </w:tblCellMar>
+    </w:tblPr>
   </w:style>
-  <w:style w:type="character" w:customStyle="1" w:styleId="BallontekstChar">
-    <w:name w:val="Ballontekst Char"/>
-    <w:basedOn w:val="Standaardalinea-lettertype"/>
-    <w:link w:val="Ballontekst"/>
+  <w:style w:type="numbering" w:default="1" w:styleId="Geenlijst">
+    <w:name w:val="No List"/>
     <w:uiPriority w:val="99"/>
     <w:semiHidden/>
-    <w:rsid w:val="00E95B34"/>
-    <w:rPr>
-      <w:rFonts w:ascii="Segoe UI" w:hAnsi="Segoe UI" w:cs="Segoe UI"/>
-      <w:sz w:val="18"/>
-      <w:szCs w:val="18"/>
-    </w:rPr>
+    <w:unhideWhenUsed/>
+  </w:style>
+  <w:style w:type="paragraph" w:customStyle="1" w:styleId="553282480559433E9383F85E8C9B64A2">
+    <w:name w:val="553282480559433E9383F85E8C9B64A2"/>
+    <w:rsid w:val="00D60912"/>
+  </w:style>
+  <w:style w:type="paragraph" w:customStyle="1" w:styleId="F5B3BA674BFE49E680EC2EBC1D3C1E06">
+    <w:name w:val="F5B3BA674BFE49E680EC2EBC1D3C1E06"/>
+    <w:rsid w:val="00D60912"/>
   </w:style>
 </w:styles>
+</file>
+
+<file path=word/glossary/webSettings.xml><?xml version="1.0" encoding="utf-8"?>
+<w:webSettings xmlns:mc="http://schemas.openxmlformats.org/markup-compatibility/2006" xmlns:r="http://schemas.openxmlformats.org/officeDocument/2006/relationships" xmlns:w="http://schemas.openxmlformats.org/wordprocessingml/2006/main" xmlns:w14="http://schemas.microsoft.com/office/word/2010/wordml" xmlns:w15="http://schemas.microsoft.com/office/word/2012/wordml" xmlns:w16se="http://schemas.microsoft.com/office/word/2015/wordml/symex" mc:Ignorable="w14 w15 w16se">
+  <w:optimizeForBrowser/>
+  <w:allowPNG/>
+</w:webSettings>
 </file>
 
 <file path=word/theme/theme1.xml><?xml version="1.0" encoding="utf-8"?>
@@ -1439,7 +2440,7 @@
         <a:srgbClr val="E7E6E6"/>
       </a:lt2>
       <a:accent1>
-        <a:srgbClr val="5B9BD5"/>
+        <a:srgbClr val="4472C4"/>
       </a:accent1>
       <a:accent2>
         <a:srgbClr val="ED7D31"/>
@@ -1451,7 +2452,7 @@
         <a:srgbClr val="FFC000"/>
       </a:accent4>
       <a:accent5>
-        <a:srgbClr val="4472C4"/>
+        <a:srgbClr val="5B9BD5"/>
       </a:accent5>
       <a:accent6>
         <a:srgbClr val="70AD47"/>
@@ -1468,9 +2469,9 @@
         <a:latin typeface="Calibri Light" panose="020F0302020204030204"/>
         <a:ea typeface=""/>
         <a:cs typeface=""/>
-        <a:font script="Jpan" typeface="ＭＳ ゴシック"/>
+        <a:font script="Jpan" typeface="游ゴシック Light"/>
         <a:font script="Hang" typeface="맑은 고딕"/>
-        <a:font script="Hans" typeface="宋体"/>
+        <a:font script="Hans" typeface="等线 Light"/>
         <a:font script="Hant" typeface="新細明體"/>
         <a:font script="Arab" typeface="Times New Roman"/>
         <a:font script="Hebr" typeface="Times New Roman"/>
@@ -1498,14 +2499,31 @@
         <a:font script="Viet" typeface="Times New Roman"/>
         <a:font script="Uigh" typeface="Microsoft Uighur"/>
         <a:font script="Geor" typeface="Sylfaen"/>
+        <a:font script="Armn" typeface="Arial"/>
+        <a:font script="Bugi" typeface="Leelawadee UI"/>
+        <a:font script="Bopo" typeface="Microsoft JhengHei"/>
+        <a:font script="Java" typeface="Javanese Text"/>
+        <a:font script="Lisu" typeface="Segoe UI"/>
+        <a:font script="Mymr" typeface="Myanmar Text"/>
+        <a:font script="Nkoo" typeface="Ebrima"/>
+        <a:font script="Olck" typeface="Nirmala UI"/>
+        <a:font script="Osma" typeface="Ebrima"/>
+        <a:font script="Phag" typeface="Phagspa"/>
+        <a:font script="Syrn" typeface="Estrangelo Edessa"/>
+        <a:font script="Syrj" typeface="Estrangelo Edessa"/>
+        <a:font script="Syre" typeface="Estrangelo Edessa"/>
+        <a:font script="Sora" typeface="Nirmala UI"/>
+        <a:font script="Tale" typeface="Microsoft Tai Le"/>
+        <a:font script="Talu" typeface="Microsoft New Tai Lue"/>
+        <a:font script="Tfng" typeface="Ebrima"/>
       </a:majorFont>
       <a:minorFont>
         <a:latin typeface="Calibri" panose="020F0502020204030204"/>
         <a:ea typeface=""/>
         <a:cs typeface=""/>
-        <a:font script="Jpan" typeface="ＭＳ 明朝"/>
+        <a:font script="Jpan" typeface="游明朝"/>
         <a:font script="Hang" typeface="맑은 고딕"/>
-        <a:font script="Hans" typeface="宋体"/>
+        <a:font script="Hans" typeface="等线"/>
         <a:font script="Hant" typeface="新細明體"/>
         <a:font script="Arab" typeface="Arial"/>
         <a:font script="Hebr" typeface="Arial"/>
@@ -1533,6 +2551,23 @@
         <a:font script="Viet" typeface="Arial"/>
         <a:font script="Uigh" typeface="Microsoft Uighur"/>
         <a:font script="Geor" typeface="Sylfaen"/>
+        <a:font script="Armn" typeface="Arial"/>
+        <a:font script="Bugi" typeface="Leelawadee UI"/>
+        <a:font script="Bopo" typeface="Microsoft JhengHei"/>
+        <a:font script="Java" typeface="Javanese Text"/>
+        <a:font script="Lisu" typeface="Segoe UI"/>
+        <a:font script="Mymr" typeface="Myanmar Text"/>
+        <a:font script="Nkoo" typeface="Ebrima"/>
+        <a:font script="Olck" typeface="Nirmala UI"/>
+        <a:font script="Osma" typeface="Ebrima"/>
+        <a:font script="Phag" typeface="Phagspa"/>
+        <a:font script="Syrn" typeface="Estrangelo Edessa"/>
+        <a:font script="Syrj" typeface="Estrangelo Edessa"/>
+        <a:font script="Syre" typeface="Estrangelo Edessa"/>
+        <a:font script="Sora" typeface="Nirmala UI"/>
+        <a:font script="Tale" typeface="Microsoft Tai Le"/>
+        <a:font script="Talu" typeface="Microsoft New Tai Lue"/>
+        <a:font script="Tfng" typeface="Ebrima"/>
       </a:minorFont>
     </a:fontScheme>
     <a:fmtScheme name="Kantoor">
@@ -1684,96 +2719,20 @@
 </file>
 
 <file path=customXml/item1.xml><?xml version="1.0" encoding="utf-8"?>
-<p:properties xmlns:p="http://schemas.microsoft.com/office/2006/metadata/properties" xmlns:xsi="http://www.w3.org/2001/XMLSchema-instance">
-  <documentManagement/>
-</p:properties>
-</file>
-
-<file path=customXml/item2.xml><?xml version="1.0" encoding="utf-8"?>
-<ct:contentTypeSchema xmlns:ct="http://schemas.microsoft.com/office/2006/metadata/contentType" xmlns:ma="http://schemas.microsoft.com/office/2006/metadata/properties/metaAttributes" ct:_="" ma:_="" ma:contentTypeName="Document" ma:contentTypeID="0x0101007BEF67E862DF8142A1371705B0F69A4C" ma:contentTypeVersion="0" ma:contentTypeDescription="Een nieuw document maken." ma:contentTypeScope="" ma:versionID="649c850f7c3b7898c616adec0832281d">
-  <xsd:schema xmlns:xsd="http://www.w3.org/2001/XMLSchema" xmlns:p="http://schemas.microsoft.com/office/2006/metadata/properties" targetNamespace="http://schemas.microsoft.com/office/2006/metadata/properties" ma:root="true" ma:fieldsID="b118b0825d757084c8d1e1ffd33f200c">
-    <xsd:element name="properties">
-      <xsd:complexType>
-        <xsd:sequence>
-          <xsd:element name="documentManagement">
-            <xsd:complexType>
-              <xsd:all/>
-            </xsd:complexType>
-          </xsd:element>
-        </xsd:sequence>
-      </xsd:complexType>
-    </xsd:element>
-  </xsd:schema>
-  <xsd:schema xmlns="http://schemas.openxmlformats.org/package/2006/metadata/core-properties" xmlns:xsd="http://www.w3.org/2001/XMLSchema" xmlns:xsi="http://www.w3.org/2001/XMLSchema-instance" xmlns:dc="http://purl.org/dc/elements/1.1/" xmlns:dcterms="http://purl.org/dc/terms/" xmlns:odoc="http://schemas.microsoft.com/office/internal/2005/internalDocumentation" targetNamespace="http://schemas.openxmlformats.org/package/2006/metadata/core-properties" elementFormDefault="qualified" attributeFormDefault="unqualified" blockDefault="#all">
-    <xsd:import namespace="http://purl.org/dc/elements/1.1/" schemaLocation="http://dublincore.org/schemas/xmls/qdc/2003/04/02/dc.xsd"/>
-    <xsd:import namespace="http://purl.org/dc/terms/" schemaLocation="http://dublincore.org/schemas/xmls/qdc/2003/04/02/dcterms.xsd"/>
-    <xsd:element name="coreProperties" type="CT_coreProperties"/>
-    <xsd:complexType name="CT_coreProperties">
-      <xsd:all>
-        <xsd:element ref="dc:creator" minOccurs="0" maxOccurs="1"/>
-        <xsd:element ref="dcterms:created" minOccurs="0" maxOccurs="1"/>
-        <xsd:element ref="dc:identifier" minOccurs="0" maxOccurs="1"/>
-        <xsd:element name="contentType" minOccurs="0" maxOccurs="1" type="xsd:string" ma:index="0" ma:displayName="Inhoudstype" ma:readOnly="true"/>
-        <xsd:element ref="dc:title" minOccurs="0" maxOccurs="1" ma:index="4" ma:displayName="Titel"/>
-        <xsd:element ref="dc:subject" minOccurs="0" maxOccurs="1"/>
-        <xsd:element ref="dc:description" minOccurs="0" maxOccurs="1"/>
-        <xsd:element name="keywords" minOccurs="0" maxOccurs="1" type="xsd:string"/>
-        <xsd:element ref="dc:language" minOccurs="0" maxOccurs="1"/>
-        <xsd:element name="category" minOccurs="0" maxOccurs="1" type="xsd:string"/>
-        <xsd:element name="version" minOccurs="0" maxOccurs="1" type="xsd:string"/>
-        <xsd:element name="revision" minOccurs="0" maxOccurs="1" type="xsd:string">
-          <xsd:annotation>
-            <xsd:documentation>
-                        This value indicates the number of saves or revisions. The application is responsible for updating this value after each revision.
-                    </xsd:documentation>
-          </xsd:annotation>
-        </xsd:element>
-        <xsd:element name="lastModifiedBy" minOccurs="0" maxOccurs="1" type="xsd:string"/>
-        <xsd:element ref="dcterms:modified" minOccurs="0" maxOccurs="1"/>
-        <xsd:element name="lastPrinted" minOccurs="0" maxOccurs="1" type="xsd:dateTime"/>
-        <xsd:element name="contentStatus" minOccurs="0" maxOccurs="1" type="xsd:string"/>
-      </xsd:all>
-    </xsd:complexType>
-  </xsd:schema>
-</ct:contentTypeSchema>
-</file>
-
-<file path=customXml/item3.xml><?xml version="1.0" encoding="utf-8"?>
-<?mso-contentType ?>
-<FormTemplates xmlns="http://schemas.microsoft.com/sharepoint/v3/contenttype/forms">
-  <Display>DocumentLibraryForm</Display>
-  <Edit>DocumentLibraryForm</Edit>
-  <New>DocumentLibraryForm</New>
-</FormTemplates>
+<CoverPageProperties xmlns="http://schemas.microsoft.com/office/2006/coverPageProps">
+  <PublishDate>2017-04-18T00:00:00</PublishDate>
+  <Abstract/>
+  <CompanyAddress>Tomasz / Youssef / Remco / Max</CompanyAddress>
+  <CompanyPhone/>
+  <CompanyFax/>
+  <CompanyEmail/>
+</CoverPageProperties>
 </file>
 
 <file path=customXml/itemProps1.xml><?xml version="1.0" encoding="utf-8"?>
-<ds:datastoreItem xmlns:ds="http://schemas.openxmlformats.org/officeDocument/2006/customXml" ds:itemID="{B2B98A58-FF54-4938-9CDF-0AB8C4DFDA4A}">
+<ds:datastoreItem xmlns:ds="http://schemas.openxmlformats.org/officeDocument/2006/customXml" ds:itemID="{55AF091B-3C7A-41E3-B477-F2FDAA23CFDA}">
   <ds:schemaRefs>
-    <ds:schemaRef ds:uri="http://schemas.microsoft.com/office/2006/metadata/properties"/>
-  </ds:schemaRefs>
-</ds:datastoreItem>
-</file>
-
-<file path=customXml/itemProps2.xml><?xml version="1.0" encoding="utf-8"?>
-<ds:datastoreItem xmlns:ds="http://schemas.openxmlformats.org/officeDocument/2006/customXml" ds:itemID="{7E5874B0-B71F-4B6C-8752-BACE2DFE3EC7}">
-  <ds:schemaRefs>
-    <ds:schemaRef ds:uri="http://schemas.microsoft.com/office/2006/metadata/contentType"/>
-    <ds:schemaRef ds:uri="http://schemas.microsoft.com/office/2006/metadata/properties/metaAttributes"/>
-    <ds:schemaRef ds:uri="http://www.w3.org/2001/XMLSchema"/>
-    <ds:schemaRef ds:uri="http://schemas.microsoft.com/office/2006/metadata/properties"/>
-    <ds:schemaRef ds:uri="http://schemas.openxmlformats.org/package/2006/metadata/core-properties"/>
-    <ds:schemaRef ds:uri="http://purl.org/dc/elements/1.1/"/>
-    <ds:schemaRef ds:uri="http://purl.org/dc/terms/"/>
-    <ds:schemaRef ds:uri="http://schemas.microsoft.com/office/internal/2005/internalDocumentation"/>
-  </ds:schemaRefs>
-</ds:datastoreItem>
-</file>
-
-<file path=customXml/itemProps3.xml><?xml version="1.0" encoding="utf-8"?>
-<ds:datastoreItem xmlns:ds="http://schemas.openxmlformats.org/officeDocument/2006/customXml" ds:itemID="{EEE0A0F3-053D-4583-B4B5-0CD155EFCFED}">
-  <ds:schemaRefs>
-    <ds:schemaRef ds:uri="http://schemas.microsoft.com/sharepoint/v3/contenttype/forms"/>
+    <ds:schemaRef ds:uri="http://schemas.microsoft.com/office/2006/coverPageProps"/>
   </ds:schemaRefs>
 </ds:datastoreItem>
 </file>
</xml_diff>